<commit_message>
updated justification with hardware figure
</commit_message>
<xml_diff>
--- a/docs/writeups/Kicksat design justification.docx
+++ b/docs/writeups/Kicksat design justification.docx
@@ -5,39 +5,95 @@
     <w:p>
       <w:pPr>
         <w:spacing w:after="0"/>
-      </w:pPr>
-      <w:r>
+        <w:rPr>
+          <w:sz w:val="28"/>
+        </w:rPr>
+      </w:pPr>
+      <w:r>
+        <w:rPr>
+          <w:sz w:val="28"/>
+        </w:rPr>
         <w:t xml:space="preserve">Kicksat-2 </w:t>
       </w:r>
       <w:r>
+        <w:rPr>
+          <w:sz w:val="28"/>
+        </w:rPr>
         <w:t>Design Discussion</w:t>
       </w:r>
     </w:p>
     <w:p>
       <w:pPr>
         <w:spacing w:after="0"/>
-      </w:pPr>
-    </w:p>
-    <w:p>
-      <w:pPr>
-        <w:spacing w:after="0"/>
-      </w:pPr>
-      <w:r>
+        <w:rPr>
+          <w:sz w:val="28"/>
+        </w:rPr>
+      </w:pPr>
+    </w:p>
+    <w:p>
+      <w:pPr>
+        <w:spacing w:after="0"/>
+        <w:rPr>
+          <w:b/>
+          <w:sz w:val="28"/>
+        </w:rPr>
+      </w:pPr>
+      <w:r>
+        <w:rPr>
+          <w:b/>
+          <w:sz w:val="28"/>
+        </w:rPr>
         <w:t>Radiation Evaluation</w:t>
       </w:r>
       <w:r>
+        <w:rPr>
+          <w:b/>
+          <w:sz w:val="28"/>
+        </w:rPr>
         <w:t xml:space="preserve"> </w:t>
       </w:r>
     </w:p>
     <w:p>
       <w:pPr>
         <w:spacing w:after="0"/>
-      </w:pPr>
+        <w:rPr>
+          <w:b/>
+        </w:rPr>
+      </w:pPr>
+    </w:p>
+    <w:p>
+      <w:pPr>
+        <w:spacing w:after="0"/>
+      </w:pPr>
+      <w:r>
+        <w:t xml:space="preserve">Kicksat-2 was designed with a “careful COTS” methodology to ensure mission requirements while optimizing lifetime, capability, and component cost/availability. This approach leverages existing component radiation testing literature with detailed environmental modeling to drive IC devices decisions. </w:t>
+      </w:r>
+    </w:p>
+    <w:p>
+      <w:pPr>
+        <w:spacing w:after="0"/>
+        <w:jc w:val="center"/>
+      </w:pPr>
+      <w:r>
+        <w:rPr>
+          <w:b/>
+        </w:rPr>
+        <w:t>Table 1</w:t>
+      </w:r>
+      <w:r>
+        <w:rPr>
+          <w:b/>
+        </w:rPr>
+        <w:t>.</w:t>
+      </w:r>
+      <w:r>
+        <w:t xml:space="preserve"> </w:t>
+      </w:r>
       <w:r>
         <w:t xml:space="preserve">IC Component </w:t>
       </w:r>
       <w:r>
-        <w:t>Summary table:</w:t>
+        <w:t>Summary</w:t>
       </w:r>
     </w:p>
     <w:p>
@@ -47,14 +103,15 @@
     </w:p>
     <w:tbl>
       <w:tblPr>
-        <w:tblW w:w="8043" w:type="dxa"/>
+        <w:tblW w:w="9121" w:type="dxa"/>
         <w:tblLook w:val="04A0" w:firstRow="1" w:lastRow="0" w:firstColumn="1" w:lastColumn="0" w:noHBand="0" w:noVBand="1"/>
       </w:tblPr>
       <w:tblGrid>
         <w:gridCol w:w="1779"/>
         <w:gridCol w:w="1641"/>
-        <w:gridCol w:w="2355"/>
-        <w:gridCol w:w="1078"/>
+        <w:gridCol w:w="2070"/>
+        <w:gridCol w:w="1357"/>
+        <w:gridCol w:w="1084"/>
         <w:gridCol w:w="1190"/>
       </w:tblGrid>
       <w:tr>
@@ -127,7 +184,7 @@
         </w:tc>
         <w:tc>
           <w:tcPr>
-            <w:tcW w:w="2355" w:type="dxa"/>
+            <w:tcW w:w="2070" w:type="dxa"/>
             <w:tcBorders>
               <w:top w:val="nil"/>
               <w:left w:val="nil"/>
@@ -159,13 +216,58 @@
         </w:tc>
         <w:tc>
           <w:tcPr>
-            <w:tcW w:w="1078" w:type="dxa"/>
+            <w:tcW w:w="1357" w:type="dxa"/>
             <w:tcBorders>
               <w:top w:val="nil"/>
               <w:left w:val="nil"/>
               <w:bottom w:val="single" w:sz="4" w:space="0" w:color="auto"/>
               <w:right w:val="nil"/>
             </w:tcBorders>
+          </w:tcPr>
+          <w:p>
+            <w:pPr>
+              <w:spacing w:after="0" w:line="240" w:lineRule="auto"/>
+              <w:jc w:val="center"/>
+              <w:rPr>
+                <w:rFonts w:ascii="Calibri" w:eastAsia="Times New Roman" w:hAnsi="Calibri" w:cs="Calibri"/>
+                <w:color w:val="000000"/>
+              </w:rPr>
+            </w:pPr>
+            <w:r>
+              <w:rPr>
+                <w:rFonts w:ascii="Calibri" w:eastAsia="Times New Roman" w:hAnsi="Calibri" w:cs="Calibri"/>
+                <w:color w:val="000000"/>
+              </w:rPr>
+              <w:t>Mission</w:t>
+            </w:r>
+          </w:p>
+          <w:p>
+            <w:pPr>
+              <w:spacing w:after="0" w:line="240" w:lineRule="auto"/>
+              <w:jc w:val="center"/>
+              <w:rPr>
+                <w:rFonts w:ascii="Calibri" w:eastAsia="Times New Roman" w:hAnsi="Calibri" w:cs="Calibri"/>
+                <w:color w:val="000000"/>
+              </w:rPr>
+            </w:pPr>
+            <w:r>
+              <w:rPr>
+                <w:rFonts w:ascii="Calibri" w:eastAsia="Times New Roman" w:hAnsi="Calibri" w:cs="Calibri"/>
+                <w:color w:val="000000"/>
+              </w:rPr>
+              <w:t>Critical?</w:t>
+            </w:r>
+          </w:p>
+        </w:tc>
+        <w:tc>
+          <w:tcPr>
+            <w:tcW w:w="1084" w:type="dxa"/>
+            <w:tcBorders>
+              <w:top w:val="nil"/>
+              <w:left w:val="nil"/>
+              <w:bottom w:val="single" w:sz="4" w:space="0" w:color="auto"/>
+              <w:right w:val="nil"/>
+            </w:tcBorders>
             <w:shd w:val="clear" w:color="auto" w:fill="auto"/>
             <w:vAlign w:val="center"/>
             <w:hideMark/>
@@ -186,6 +288,13 @@
               </w:rPr>
               <w:t>Flight Heritage</w:t>
             </w:r>
+            <w:r>
+              <w:rPr>
+                <w:rFonts w:ascii="Calibri" w:eastAsia="Times New Roman" w:hAnsi="Calibri" w:cs="Calibri"/>
+                <w:color w:val="000000"/>
+              </w:rPr>
+              <w:t>?</w:t>
+            </w:r>
           </w:p>
         </w:tc>
         <w:tc>
@@ -217,6 +326,13 @@
                 <w:color w:val="000000"/>
               </w:rPr>
               <w:t>Radiation Test Data</w:t>
+            </w:r>
+            <w:r>
+              <w:rPr>
+                <w:rFonts w:ascii="Calibri" w:eastAsia="Times New Roman" w:hAnsi="Calibri" w:cs="Calibri"/>
+                <w:color w:val="000000"/>
+              </w:rPr>
+              <w:t>?</w:t>
             </w:r>
           </w:p>
         </w:tc>
@@ -289,7 +405,7 @@
         </w:tc>
         <w:tc>
           <w:tcPr>
-            <w:tcW w:w="2355" w:type="dxa"/>
+            <w:tcW w:w="2070" w:type="dxa"/>
             <w:tcBorders>
               <w:top w:val="single" w:sz="4" w:space="0" w:color="auto"/>
               <w:left w:val="nil"/>
@@ -320,7 +436,35 @@
         </w:tc>
         <w:tc>
           <w:tcPr>
-            <w:tcW w:w="1078" w:type="dxa"/>
+            <w:tcW w:w="1357" w:type="dxa"/>
+            <w:tcBorders>
+              <w:top w:val="single" w:sz="4" w:space="0" w:color="auto"/>
+              <w:left w:val="nil"/>
+              <w:bottom w:val="nil"/>
+              <w:right w:val="nil"/>
+            </w:tcBorders>
+          </w:tcPr>
+          <w:p>
+            <w:pPr>
+              <w:spacing w:after="0" w:line="240" w:lineRule="auto"/>
+              <w:jc w:val="center"/>
+              <w:rPr>
+                <w:rFonts w:ascii="Calibri" w:eastAsia="Times New Roman" w:hAnsi="Calibri" w:cs="Calibri"/>
+                <w:color w:val="000000"/>
+              </w:rPr>
+            </w:pPr>
+            <w:r>
+              <w:rPr>
+                <w:rFonts w:ascii="Calibri" w:eastAsia="Times New Roman" w:hAnsi="Calibri" w:cs="Calibri"/>
+                <w:color w:val="000000"/>
+              </w:rPr>
+              <w:t>Yes</w:t>
+            </w:r>
+          </w:p>
+        </w:tc>
+        <w:tc>
+          <w:tcPr>
+            <w:tcW w:w="1084" w:type="dxa"/>
             <w:tcBorders>
               <w:top w:val="single" w:sz="4" w:space="0" w:color="auto"/>
               <w:left w:val="nil"/>
@@ -450,7 +594,7 @@
         </w:tc>
         <w:tc>
           <w:tcPr>
-            <w:tcW w:w="2355" w:type="dxa"/>
+            <w:tcW w:w="2070" w:type="dxa"/>
             <w:tcBorders>
               <w:top w:val="nil"/>
               <w:left w:val="nil"/>
@@ -481,7 +625,35 @@
         </w:tc>
         <w:tc>
           <w:tcPr>
-            <w:tcW w:w="1078" w:type="dxa"/>
+            <w:tcW w:w="1357" w:type="dxa"/>
+            <w:tcBorders>
+              <w:top w:val="nil"/>
+              <w:left w:val="nil"/>
+              <w:bottom w:val="nil"/>
+              <w:right w:val="nil"/>
+            </w:tcBorders>
+          </w:tcPr>
+          <w:p>
+            <w:pPr>
+              <w:spacing w:after="0" w:line="240" w:lineRule="auto"/>
+              <w:jc w:val="center"/>
+              <w:rPr>
+                <w:rFonts w:ascii="Calibri" w:eastAsia="Times New Roman" w:hAnsi="Calibri" w:cs="Calibri"/>
+                <w:color w:val="000000"/>
+              </w:rPr>
+            </w:pPr>
+            <w:r>
+              <w:rPr>
+                <w:rFonts w:ascii="Calibri" w:eastAsia="Times New Roman" w:hAnsi="Calibri" w:cs="Calibri"/>
+                <w:color w:val="000000"/>
+              </w:rPr>
+              <w:t>Yes</w:t>
+            </w:r>
+          </w:p>
+        </w:tc>
+        <w:tc>
+          <w:tcPr>
+            <w:tcW w:w="1084" w:type="dxa"/>
             <w:tcBorders>
               <w:top w:val="nil"/>
               <w:left w:val="nil"/>
@@ -611,7 +783,7 @@
         </w:tc>
         <w:tc>
           <w:tcPr>
-            <w:tcW w:w="2355" w:type="dxa"/>
+            <w:tcW w:w="2070" w:type="dxa"/>
             <w:tcBorders>
               <w:top w:val="nil"/>
               <w:left w:val="nil"/>
@@ -642,7 +814,35 @@
         </w:tc>
         <w:tc>
           <w:tcPr>
-            <w:tcW w:w="1078" w:type="dxa"/>
+            <w:tcW w:w="1357" w:type="dxa"/>
+            <w:tcBorders>
+              <w:top w:val="nil"/>
+              <w:left w:val="nil"/>
+              <w:bottom w:val="nil"/>
+              <w:right w:val="nil"/>
+            </w:tcBorders>
+          </w:tcPr>
+          <w:p>
+            <w:pPr>
+              <w:spacing w:after="0" w:line="240" w:lineRule="auto"/>
+              <w:jc w:val="center"/>
+              <w:rPr>
+                <w:rFonts w:ascii="Calibri" w:eastAsia="Times New Roman" w:hAnsi="Calibri" w:cs="Calibri"/>
+                <w:color w:val="000000"/>
+              </w:rPr>
+            </w:pPr>
+            <w:r>
+              <w:rPr>
+                <w:rFonts w:ascii="Calibri" w:eastAsia="Times New Roman" w:hAnsi="Calibri" w:cs="Calibri"/>
+                <w:color w:val="000000"/>
+              </w:rPr>
+              <w:t>Yes</w:t>
+            </w:r>
+          </w:p>
+        </w:tc>
+        <w:tc>
+          <w:tcPr>
+            <w:tcW w:w="1084" w:type="dxa"/>
             <w:tcBorders>
               <w:top w:val="nil"/>
               <w:left w:val="nil"/>
@@ -720,22 +920,21 @@
             <w:shd w:val="clear" w:color="auto" w:fill="auto"/>
             <w:noWrap/>
             <w:vAlign w:val="center"/>
-            <w:hideMark/>
-          </w:tcPr>
-          <w:p>
-            <w:pPr>
-              <w:spacing w:after="0" w:line="240" w:lineRule="auto"/>
-              <w:rPr>
-                <w:rFonts w:ascii="Calibri" w:eastAsia="Times New Roman" w:hAnsi="Calibri" w:cs="Calibri"/>
-                <w:color w:val="000000"/>
-              </w:rPr>
-            </w:pPr>
-            <w:r>
-              <w:rPr>
-                <w:rFonts w:ascii="Calibri" w:eastAsia="Times New Roman" w:hAnsi="Calibri" w:cs="Calibri"/>
-                <w:color w:val="000000"/>
-              </w:rPr>
-              <w:t>RFM23BP</w:t>
+          </w:tcPr>
+          <w:p>
+            <w:pPr>
+              <w:spacing w:after="0" w:line="240" w:lineRule="auto"/>
+              <w:rPr>
+                <w:rFonts w:ascii="Calibri" w:eastAsia="Times New Roman" w:hAnsi="Calibri" w:cs="Calibri"/>
+                <w:color w:val="000000"/>
+              </w:rPr>
+            </w:pPr>
+            <w:r>
+              <w:rPr>
+                <w:rFonts w:ascii="Calibri" w:eastAsia="Times New Roman" w:hAnsi="Calibri" w:cs="Calibri"/>
+                <w:color w:val="000000"/>
+              </w:rPr>
+              <w:t>TPS54226</w:t>
             </w:r>
           </w:p>
         </w:tc>
@@ -751,70 +950,63 @@
             <w:shd w:val="clear" w:color="auto" w:fill="auto"/>
             <w:noWrap/>
             <w:vAlign w:val="center"/>
-            <w:hideMark/>
-          </w:tcPr>
-          <w:p>
-            <w:pPr>
-              <w:spacing w:after="0" w:line="240" w:lineRule="auto"/>
-              <w:rPr>
-                <w:rFonts w:ascii="Calibri" w:eastAsia="Times New Roman" w:hAnsi="Calibri" w:cs="Calibri"/>
-                <w:color w:val="000000"/>
-              </w:rPr>
-            </w:pPr>
-            <w:proofErr w:type="spellStart"/>
-            <w:r>
-              <w:rPr>
-                <w:rFonts w:ascii="Calibri" w:eastAsia="Times New Roman" w:hAnsi="Calibri" w:cs="Calibri"/>
-                <w:color w:val="000000"/>
-              </w:rPr>
-              <w:t>HopeRF</w:t>
-            </w:r>
-            <w:proofErr w:type="spellEnd"/>
-          </w:p>
-        </w:tc>
-        <w:tc>
-          <w:tcPr>
-            <w:tcW w:w="2355" w:type="dxa"/>
-            <w:tcBorders>
-              <w:top w:val="nil"/>
-              <w:left w:val="nil"/>
-              <w:bottom w:val="nil"/>
-              <w:right w:val="nil"/>
-            </w:tcBorders>
-            <w:shd w:val="clear" w:color="auto" w:fill="auto"/>
-            <w:noWrap/>
-            <w:vAlign w:val="center"/>
-            <w:hideMark/>
-          </w:tcPr>
-          <w:p>
-            <w:pPr>
-              <w:spacing w:after="0" w:line="240" w:lineRule="auto"/>
-              <w:rPr>
-                <w:rFonts w:ascii="Calibri" w:eastAsia="Times New Roman" w:hAnsi="Calibri" w:cs="Calibri"/>
-                <w:color w:val="000000"/>
-              </w:rPr>
-            </w:pPr>
-            <w:r>
-              <w:rPr>
-                <w:rFonts w:ascii="Calibri" w:eastAsia="Times New Roman" w:hAnsi="Calibri" w:cs="Calibri"/>
-                <w:color w:val="000000"/>
-              </w:rPr>
-              <w:t>Radio Transceiver</w:t>
-            </w:r>
-          </w:p>
-        </w:tc>
-        <w:tc>
-          <w:tcPr>
-            <w:tcW w:w="1078" w:type="dxa"/>
-            <w:tcBorders>
-              <w:top w:val="nil"/>
-              <w:left w:val="nil"/>
-              <w:bottom w:val="nil"/>
-              <w:right w:val="nil"/>
-            </w:tcBorders>
-            <w:shd w:val="clear" w:color="auto" w:fill="auto"/>
-            <w:vAlign w:val="center"/>
-            <w:hideMark/>
+          </w:tcPr>
+          <w:p>
+            <w:pPr>
+              <w:spacing w:after="0" w:line="240" w:lineRule="auto"/>
+              <w:rPr>
+                <w:rFonts w:ascii="Calibri" w:eastAsia="Times New Roman" w:hAnsi="Calibri" w:cs="Calibri"/>
+                <w:color w:val="000000"/>
+              </w:rPr>
+            </w:pPr>
+            <w:r>
+              <w:rPr>
+                <w:rFonts w:ascii="Calibri" w:eastAsia="Times New Roman" w:hAnsi="Calibri" w:cs="Calibri"/>
+                <w:color w:val="000000"/>
+              </w:rPr>
+              <w:t>TI</w:t>
+            </w:r>
+          </w:p>
+        </w:tc>
+        <w:tc>
+          <w:tcPr>
+            <w:tcW w:w="2070" w:type="dxa"/>
+            <w:tcBorders>
+              <w:top w:val="nil"/>
+              <w:left w:val="nil"/>
+              <w:bottom w:val="nil"/>
+              <w:right w:val="nil"/>
+            </w:tcBorders>
+            <w:shd w:val="clear" w:color="auto" w:fill="auto"/>
+            <w:noWrap/>
+            <w:vAlign w:val="center"/>
+          </w:tcPr>
+          <w:p>
+            <w:pPr>
+              <w:spacing w:after="0" w:line="240" w:lineRule="auto"/>
+              <w:rPr>
+                <w:rFonts w:ascii="Calibri" w:eastAsia="Times New Roman" w:hAnsi="Calibri" w:cs="Calibri"/>
+                <w:color w:val="000000"/>
+              </w:rPr>
+            </w:pPr>
+            <w:r>
+              <w:rPr>
+                <w:rFonts w:ascii="Calibri" w:eastAsia="Times New Roman" w:hAnsi="Calibri" w:cs="Calibri"/>
+                <w:color w:val="000000"/>
+              </w:rPr>
+              <w:t>Regulator</w:t>
+            </w:r>
+          </w:p>
+        </w:tc>
+        <w:tc>
+          <w:tcPr>
+            <w:tcW w:w="1357" w:type="dxa"/>
+            <w:tcBorders>
+              <w:top w:val="nil"/>
+              <w:left w:val="nil"/>
+              <w:bottom w:val="nil"/>
+              <w:right w:val="nil"/>
+            </w:tcBorders>
           </w:tcPr>
           <w:p>
             <w:pPr>
@@ -836,6 +1028,36 @@
         </w:tc>
         <w:tc>
           <w:tcPr>
+            <w:tcW w:w="1084" w:type="dxa"/>
+            <w:tcBorders>
+              <w:top w:val="nil"/>
+              <w:left w:val="nil"/>
+              <w:bottom w:val="nil"/>
+              <w:right w:val="nil"/>
+            </w:tcBorders>
+            <w:shd w:val="clear" w:color="auto" w:fill="auto"/>
+            <w:vAlign w:val="center"/>
+          </w:tcPr>
+          <w:p>
+            <w:pPr>
+              <w:spacing w:after="0" w:line="240" w:lineRule="auto"/>
+              <w:jc w:val="center"/>
+              <w:rPr>
+                <w:rFonts w:ascii="Calibri" w:eastAsia="Times New Roman" w:hAnsi="Calibri" w:cs="Calibri"/>
+                <w:color w:val="000000"/>
+              </w:rPr>
+            </w:pPr>
+            <w:r>
+              <w:rPr>
+                <w:rFonts w:ascii="Calibri" w:eastAsia="Times New Roman" w:hAnsi="Calibri" w:cs="Calibri"/>
+                <w:color w:val="000000"/>
+              </w:rPr>
+              <w:t>Yes</w:t>
+            </w:r>
+          </w:p>
+        </w:tc>
+        <w:tc>
+          <w:tcPr>
             <w:tcW w:w="1190" w:type="dxa"/>
             <w:tcBorders>
               <w:top w:val="nil"/>
@@ -846,7 +1068,6 @@
             <w:shd w:val="clear" w:color="auto" w:fill="auto"/>
             <w:noWrap/>
             <w:vAlign w:val="center"/>
-            <w:hideMark/>
           </w:tcPr>
           <w:p>
             <w:pPr>
@@ -862,7 +1083,7 @@
                 <w:rFonts w:ascii="Calibri" w:eastAsia="Times New Roman" w:hAnsi="Calibri" w:cs="Calibri"/>
                 <w:color w:val="000000"/>
               </w:rPr>
-              <w:t>No</w:t>
+              <w:t>Yes</w:t>
             </w:r>
           </w:p>
         </w:tc>
@@ -898,7 +1119,7 @@
                 <w:rFonts w:ascii="Calibri" w:eastAsia="Times New Roman" w:hAnsi="Calibri" w:cs="Calibri"/>
                 <w:color w:val="000000"/>
               </w:rPr>
-              <w:t>S1216V8</w:t>
+              <w:t>RFM23BP</w:t>
             </w:r>
           </w:p>
         </w:tc>
@@ -930,14 +1151,14 @@
                 <w:rFonts w:ascii="Calibri" w:eastAsia="Times New Roman" w:hAnsi="Calibri" w:cs="Calibri"/>
                 <w:color w:val="000000"/>
               </w:rPr>
-              <w:t>SkyTraq</w:t>
+              <w:t>HopeRF</w:t>
             </w:r>
             <w:proofErr w:type="spellEnd"/>
           </w:p>
         </w:tc>
         <w:tc>
           <w:tcPr>
-            <w:tcW w:w="2355" w:type="dxa"/>
+            <w:tcW w:w="2070" w:type="dxa"/>
             <w:tcBorders>
               <w:top w:val="nil"/>
               <w:left w:val="nil"/>
@@ -962,27 +1183,41 @@
                 <w:rFonts w:ascii="Calibri" w:eastAsia="Times New Roman" w:hAnsi="Calibri" w:cs="Calibri"/>
                 <w:color w:val="000000"/>
               </w:rPr>
-              <w:t xml:space="preserve">GPS </w:t>
-            </w:r>
-            <w:r>
-              <w:rPr>
-                <w:rFonts w:ascii="Calibri" w:eastAsia="Times New Roman" w:hAnsi="Calibri" w:cs="Calibri"/>
-                <w:color w:val="000000"/>
-              </w:rPr>
-              <w:t>M</w:t>
-            </w:r>
-            <w:r>
-              <w:rPr>
-                <w:rFonts w:ascii="Calibri" w:eastAsia="Times New Roman" w:hAnsi="Calibri" w:cs="Calibri"/>
-                <w:color w:val="000000"/>
-              </w:rPr>
-              <w:t>odule</w:t>
-            </w:r>
-          </w:p>
-        </w:tc>
-        <w:tc>
-          <w:tcPr>
-            <w:tcW w:w="1078" w:type="dxa"/>
+              <w:t>Radio Transceiver</w:t>
+            </w:r>
+          </w:p>
+        </w:tc>
+        <w:tc>
+          <w:tcPr>
+            <w:tcW w:w="1357" w:type="dxa"/>
+            <w:tcBorders>
+              <w:top w:val="nil"/>
+              <w:left w:val="nil"/>
+              <w:bottom w:val="nil"/>
+              <w:right w:val="nil"/>
+            </w:tcBorders>
+          </w:tcPr>
+          <w:p>
+            <w:pPr>
+              <w:spacing w:after="0" w:line="240" w:lineRule="auto"/>
+              <w:jc w:val="center"/>
+              <w:rPr>
+                <w:rFonts w:ascii="Calibri" w:eastAsia="Times New Roman" w:hAnsi="Calibri" w:cs="Calibri"/>
+                <w:color w:val="000000"/>
+              </w:rPr>
+            </w:pPr>
+            <w:r>
+              <w:rPr>
+                <w:rFonts w:ascii="Calibri" w:eastAsia="Times New Roman" w:hAnsi="Calibri" w:cs="Calibri"/>
+                <w:color w:val="000000"/>
+              </w:rPr>
+              <w:t>Yes</w:t>
+            </w:r>
+          </w:p>
+        </w:tc>
+        <w:tc>
+          <w:tcPr>
+            <w:tcW w:w="1084" w:type="dxa"/>
             <w:tcBorders>
               <w:top w:val="nil"/>
               <w:left w:val="nil"/>
@@ -1007,7 +1242,7 @@
                 <w:rFonts w:ascii="Calibri" w:eastAsia="Times New Roman" w:hAnsi="Calibri" w:cs="Calibri"/>
                 <w:color w:val="000000"/>
               </w:rPr>
-              <w:t>Yes?</w:t>
+              <w:t>Yes</w:t>
             </w:r>
           </w:p>
         </w:tc>
@@ -1060,7 +1295,6 @@
             <w:shd w:val="clear" w:color="auto" w:fill="auto"/>
             <w:noWrap/>
             <w:vAlign w:val="center"/>
-            <w:hideMark/>
           </w:tcPr>
           <w:p>
             <w:pPr>
@@ -1091,7 +1325,6 @@
             <w:shd w:val="clear" w:color="auto" w:fill="auto"/>
             <w:noWrap/>
             <w:vAlign w:val="center"/>
-            <w:hideMark/>
           </w:tcPr>
           <w:p>
             <w:pPr>
@@ -1114,17 +1347,16 @@
         </w:tc>
         <w:tc>
           <w:tcPr>
-            <w:tcW w:w="2355" w:type="dxa"/>
-            <w:tcBorders>
-              <w:top w:val="nil"/>
-              <w:left w:val="nil"/>
-              <w:bottom w:val="nil"/>
-              <w:right w:val="nil"/>
-            </w:tcBorders>
-            <w:shd w:val="clear" w:color="auto" w:fill="auto"/>
-            <w:noWrap/>
-            <w:vAlign w:val="center"/>
-            <w:hideMark/>
+            <w:tcW w:w="2070" w:type="dxa"/>
+            <w:tcBorders>
+              <w:top w:val="nil"/>
+              <w:left w:val="nil"/>
+              <w:bottom w:val="nil"/>
+              <w:right w:val="nil"/>
+            </w:tcBorders>
+            <w:shd w:val="clear" w:color="auto" w:fill="auto"/>
+            <w:noWrap/>
+            <w:vAlign w:val="center"/>
           </w:tcPr>
           <w:p>
             <w:pPr>
@@ -1145,16 +1377,13 @@
         </w:tc>
         <w:tc>
           <w:tcPr>
-            <w:tcW w:w="1078" w:type="dxa"/>
-            <w:tcBorders>
-              <w:top w:val="nil"/>
-              <w:left w:val="nil"/>
-              <w:bottom w:val="nil"/>
-              <w:right w:val="nil"/>
-            </w:tcBorders>
-            <w:shd w:val="clear" w:color="auto" w:fill="auto"/>
-            <w:vAlign w:val="center"/>
-            <w:hideMark/>
+            <w:tcW w:w="1357" w:type="dxa"/>
+            <w:tcBorders>
+              <w:top w:val="nil"/>
+              <w:left w:val="nil"/>
+              <w:bottom w:val="nil"/>
+              <w:right w:val="nil"/>
+            </w:tcBorders>
           </w:tcPr>
           <w:p>
             <w:pPr>
@@ -1176,6 +1405,36 @@
         </w:tc>
         <w:tc>
           <w:tcPr>
+            <w:tcW w:w="1084" w:type="dxa"/>
+            <w:tcBorders>
+              <w:top w:val="nil"/>
+              <w:left w:val="nil"/>
+              <w:bottom w:val="nil"/>
+              <w:right w:val="nil"/>
+            </w:tcBorders>
+            <w:shd w:val="clear" w:color="auto" w:fill="auto"/>
+            <w:vAlign w:val="center"/>
+          </w:tcPr>
+          <w:p>
+            <w:pPr>
+              <w:spacing w:after="0" w:line="240" w:lineRule="auto"/>
+              <w:jc w:val="center"/>
+              <w:rPr>
+                <w:rFonts w:ascii="Calibri" w:eastAsia="Times New Roman" w:hAnsi="Calibri" w:cs="Calibri"/>
+                <w:color w:val="000000"/>
+              </w:rPr>
+            </w:pPr>
+            <w:r>
+              <w:rPr>
+                <w:rFonts w:ascii="Calibri" w:eastAsia="Times New Roman" w:hAnsi="Calibri" w:cs="Calibri"/>
+                <w:color w:val="000000"/>
+              </w:rPr>
+              <w:t>Yes</w:t>
+            </w:r>
+          </w:p>
+        </w:tc>
+        <w:tc>
+          <w:tcPr>
             <w:tcW w:w="1190" w:type="dxa"/>
             <w:tcBorders>
               <w:top w:val="nil"/>
@@ -1186,7 +1445,6 @@
             <w:shd w:val="clear" w:color="auto" w:fill="auto"/>
             <w:noWrap/>
             <w:vAlign w:val="center"/>
-            <w:hideMark/>
           </w:tcPr>
           <w:p>
             <w:pPr>
@@ -1223,22 +1481,21 @@
             <w:shd w:val="clear" w:color="auto" w:fill="auto"/>
             <w:noWrap/>
             <w:vAlign w:val="center"/>
-            <w:hideMark/>
-          </w:tcPr>
-          <w:p>
-            <w:pPr>
-              <w:spacing w:after="0" w:line="240" w:lineRule="auto"/>
-              <w:rPr>
-                <w:rFonts w:ascii="Calibri" w:eastAsia="Times New Roman" w:hAnsi="Calibri" w:cs="Calibri"/>
-                <w:color w:val="000000"/>
-              </w:rPr>
-            </w:pPr>
-            <w:r>
-              <w:rPr>
-                <w:rFonts w:ascii="Calibri" w:eastAsia="Times New Roman" w:hAnsi="Calibri" w:cs="Calibri"/>
-                <w:color w:val="000000"/>
-              </w:rPr>
-              <w:t>LSM9DS1</w:t>
+          </w:tcPr>
+          <w:p>
+            <w:pPr>
+              <w:spacing w:after="0" w:line="240" w:lineRule="auto"/>
+              <w:rPr>
+                <w:rFonts w:ascii="Calibri" w:eastAsia="Times New Roman" w:hAnsi="Calibri" w:cs="Calibri"/>
+                <w:color w:val="000000"/>
+              </w:rPr>
+            </w:pPr>
+            <w:r>
+              <w:rPr>
+                <w:rFonts w:ascii="Calibri" w:eastAsia="Times New Roman" w:hAnsi="Calibri" w:cs="Calibri"/>
+                <w:color w:val="000000"/>
+              </w:rPr>
+              <w:t>ATSAMD21G-A</w:t>
             </w:r>
           </w:p>
         </w:tc>
@@ -1254,70 +1511,63 @@
             <w:shd w:val="clear" w:color="auto" w:fill="auto"/>
             <w:noWrap/>
             <w:vAlign w:val="center"/>
-            <w:hideMark/>
-          </w:tcPr>
-          <w:p>
-            <w:pPr>
-              <w:spacing w:after="0" w:line="240" w:lineRule="auto"/>
-              <w:rPr>
-                <w:rFonts w:ascii="Calibri" w:eastAsia="Times New Roman" w:hAnsi="Calibri" w:cs="Calibri"/>
-                <w:color w:val="000000"/>
-              </w:rPr>
-            </w:pPr>
-            <w:proofErr w:type="spellStart"/>
-            <w:r>
-              <w:rPr>
-                <w:rFonts w:ascii="Calibri" w:eastAsia="Times New Roman" w:hAnsi="Calibri" w:cs="Calibri"/>
-                <w:color w:val="000000"/>
-              </w:rPr>
-              <w:t>STMicro</w:t>
-            </w:r>
-            <w:proofErr w:type="spellEnd"/>
-          </w:p>
-        </w:tc>
-        <w:tc>
-          <w:tcPr>
-            <w:tcW w:w="2355" w:type="dxa"/>
-            <w:tcBorders>
-              <w:top w:val="nil"/>
-              <w:left w:val="nil"/>
-              <w:bottom w:val="nil"/>
-              <w:right w:val="nil"/>
-            </w:tcBorders>
-            <w:shd w:val="clear" w:color="auto" w:fill="auto"/>
-            <w:noWrap/>
-            <w:vAlign w:val="center"/>
-            <w:hideMark/>
-          </w:tcPr>
-          <w:p>
-            <w:pPr>
-              <w:spacing w:after="0" w:line="240" w:lineRule="auto"/>
-              <w:rPr>
-                <w:rFonts w:ascii="Calibri" w:eastAsia="Times New Roman" w:hAnsi="Calibri" w:cs="Calibri"/>
-                <w:color w:val="000000"/>
-              </w:rPr>
-            </w:pPr>
-            <w:r>
-              <w:rPr>
-                <w:rFonts w:ascii="Calibri" w:eastAsia="Times New Roman" w:hAnsi="Calibri" w:cs="Calibri"/>
-                <w:color w:val="000000"/>
-              </w:rPr>
-              <w:t>IMU</w:t>
-            </w:r>
-          </w:p>
-        </w:tc>
-        <w:tc>
-          <w:tcPr>
-            <w:tcW w:w="1078" w:type="dxa"/>
-            <w:tcBorders>
-              <w:top w:val="nil"/>
-              <w:left w:val="nil"/>
-              <w:bottom w:val="nil"/>
-              <w:right w:val="nil"/>
-            </w:tcBorders>
-            <w:shd w:val="clear" w:color="auto" w:fill="auto"/>
-            <w:vAlign w:val="center"/>
-            <w:hideMark/>
+          </w:tcPr>
+          <w:p>
+            <w:pPr>
+              <w:spacing w:after="0" w:line="240" w:lineRule="auto"/>
+              <w:rPr>
+                <w:rFonts w:ascii="Calibri" w:eastAsia="Times New Roman" w:hAnsi="Calibri" w:cs="Calibri"/>
+                <w:color w:val="000000"/>
+              </w:rPr>
+            </w:pPr>
+            <w:r>
+              <w:rPr>
+                <w:rFonts w:ascii="Calibri" w:eastAsia="Times New Roman" w:hAnsi="Calibri" w:cs="Calibri"/>
+                <w:color w:val="000000"/>
+              </w:rPr>
+              <w:t>Microchip</w:t>
+            </w:r>
+          </w:p>
+        </w:tc>
+        <w:tc>
+          <w:tcPr>
+            <w:tcW w:w="2070" w:type="dxa"/>
+            <w:tcBorders>
+              <w:top w:val="nil"/>
+              <w:left w:val="nil"/>
+              <w:bottom w:val="nil"/>
+              <w:right w:val="nil"/>
+            </w:tcBorders>
+            <w:shd w:val="clear" w:color="auto" w:fill="auto"/>
+            <w:noWrap/>
+            <w:vAlign w:val="center"/>
+          </w:tcPr>
+          <w:p>
+            <w:pPr>
+              <w:spacing w:after="0" w:line="240" w:lineRule="auto"/>
+              <w:rPr>
+                <w:rFonts w:ascii="Calibri" w:eastAsia="Times New Roman" w:hAnsi="Calibri" w:cs="Calibri"/>
+                <w:color w:val="000000"/>
+              </w:rPr>
+            </w:pPr>
+            <w:r>
+              <w:rPr>
+                <w:rFonts w:ascii="Calibri" w:eastAsia="Times New Roman" w:hAnsi="Calibri" w:cs="Calibri"/>
+                <w:color w:val="000000"/>
+              </w:rPr>
+              <w:t>Microprocessor</w:t>
+            </w:r>
+          </w:p>
+        </w:tc>
+        <w:tc>
+          <w:tcPr>
+            <w:tcW w:w="1357" w:type="dxa"/>
+            <w:tcBorders>
+              <w:top w:val="nil"/>
+              <w:left w:val="nil"/>
+              <w:bottom w:val="nil"/>
+              <w:right w:val="nil"/>
+            </w:tcBorders>
           </w:tcPr>
           <w:p>
             <w:pPr>
@@ -1339,6 +1589,36 @@
         </w:tc>
         <w:tc>
           <w:tcPr>
+            <w:tcW w:w="1084" w:type="dxa"/>
+            <w:tcBorders>
+              <w:top w:val="nil"/>
+              <w:left w:val="nil"/>
+              <w:bottom w:val="nil"/>
+              <w:right w:val="nil"/>
+            </w:tcBorders>
+            <w:shd w:val="clear" w:color="auto" w:fill="auto"/>
+            <w:vAlign w:val="center"/>
+          </w:tcPr>
+          <w:p>
+            <w:pPr>
+              <w:spacing w:after="0" w:line="240" w:lineRule="auto"/>
+              <w:jc w:val="center"/>
+              <w:rPr>
+                <w:rFonts w:ascii="Calibri" w:eastAsia="Times New Roman" w:hAnsi="Calibri" w:cs="Calibri"/>
+                <w:color w:val="000000"/>
+              </w:rPr>
+            </w:pPr>
+            <w:r>
+              <w:rPr>
+                <w:rFonts w:ascii="Calibri" w:eastAsia="Times New Roman" w:hAnsi="Calibri" w:cs="Calibri"/>
+                <w:color w:val="000000"/>
+              </w:rPr>
+              <w:t>Unknown</w:t>
+            </w:r>
+          </w:p>
+        </w:tc>
+        <w:tc>
+          <w:tcPr>
             <w:tcW w:w="1190" w:type="dxa"/>
             <w:tcBorders>
               <w:top w:val="nil"/>
@@ -1349,7 +1629,6 @@
             <w:shd w:val="clear" w:color="auto" w:fill="auto"/>
             <w:noWrap/>
             <w:vAlign w:val="center"/>
-            <w:hideMark/>
           </w:tcPr>
           <w:p>
             <w:pPr>
@@ -1386,22 +1665,21 @@
             <w:shd w:val="clear" w:color="auto" w:fill="auto"/>
             <w:noWrap/>
             <w:vAlign w:val="center"/>
-            <w:hideMark/>
-          </w:tcPr>
-          <w:p>
-            <w:pPr>
-              <w:spacing w:after="0" w:line="240" w:lineRule="auto"/>
-              <w:rPr>
-                <w:rFonts w:ascii="Calibri" w:eastAsia="Times New Roman" w:hAnsi="Calibri" w:cs="Calibri"/>
-                <w:color w:val="000000"/>
-              </w:rPr>
-            </w:pPr>
-            <w:r>
-              <w:rPr>
-                <w:rFonts w:ascii="Calibri" w:eastAsia="Times New Roman" w:hAnsi="Calibri" w:cs="Calibri"/>
-                <w:color w:val="000000"/>
-              </w:rPr>
-              <w:t>ATSAMD21G-A</w:t>
+          </w:tcPr>
+          <w:p>
+            <w:pPr>
+              <w:spacing w:after="0" w:line="240" w:lineRule="auto"/>
+              <w:rPr>
+                <w:rFonts w:ascii="Calibri" w:eastAsia="Times New Roman" w:hAnsi="Calibri" w:cs="Calibri"/>
+                <w:color w:val="000000"/>
+              </w:rPr>
+            </w:pPr>
+            <w:r>
+              <w:rPr>
+                <w:rFonts w:ascii="Calibri" w:eastAsia="Times New Roman" w:hAnsi="Calibri" w:cs="Calibri"/>
+                <w:color w:val="000000"/>
+              </w:rPr>
+              <w:t>PE014006</w:t>
             </w:r>
           </w:p>
         </w:tc>
@@ -1417,68 +1695,63 @@
             <w:shd w:val="clear" w:color="auto" w:fill="auto"/>
             <w:noWrap/>
             <w:vAlign w:val="center"/>
-            <w:hideMark/>
-          </w:tcPr>
-          <w:p>
-            <w:pPr>
-              <w:spacing w:after="0" w:line="240" w:lineRule="auto"/>
-              <w:rPr>
-                <w:rFonts w:ascii="Calibri" w:eastAsia="Times New Roman" w:hAnsi="Calibri" w:cs="Calibri"/>
-                <w:color w:val="000000"/>
-              </w:rPr>
-            </w:pPr>
-            <w:r>
-              <w:rPr>
-                <w:rFonts w:ascii="Calibri" w:eastAsia="Times New Roman" w:hAnsi="Calibri" w:cs="Calibri"/>
-                <w:color w:val="000000"/>
-              </w:rPr>
-              <w:t>Microchip</w:t>
-            </w:r>
-          </w:p>
-        </w:tc>
-        <w:tc>
-          <w:tcPr>
-            <w:tcW w:w="2355" w:type="dxa"/>
-            <w:tcBorders>
-              <w:top w:val="nil"/>
-              <w:left w:val="nil"/>
-              <w:bottom w:val="nil"/>
-              <w:right w:val="nil"/>
-            </w:tcBorders>
-            <w:shd w:val="clear" w:color="auto" w:fill="auto"/>
-            <w:noWrap/>
-            <w:vAlign w:val="center"/>
-            <w:hideMark/>
-          </w:tcPr>
-          <w:p>
-            <w:pPr>
-              <w:spacing w:after="0" w:line="240" w:lineRule="auto"/>
-              <w:rPr>
-                <w:rFonts w:ascii="Calibri" w:eastAsia="Times New Roman" w:hAnsi="Calibri" w:cs="Calibri"/>
-                <w:color w:val="000000"/>
-              </w:rPr>
-            </w:pPr>
-            <w:r>
-              <w:rPr>
-                <w:rFonts w:ascii="Calibri" w:eastAsia="Times New Roman" w:hAnsi="Calibri" w:cs="Calibri"/>
-                <w:color w:val="000000"/>
-              </w:rPr>
-              <w:t>Microprocessor</w:t>
-            </w:r>
-          </w:p>
-        </w:tc>
-        <w:tc>
-          <w:tcPr>
-            <w:tcW w:w="1078" w:type="dxa"/>
-            <w:tcBorders>
-              <w:top w:val="nil"/>
-              <w:left w:val="nil"/>
-              <w:bottom w:val="nil"/>
-              <w:right w:val="nil"/>
-            </w:tcBorders>
-            <w:shd w:val="clear" w:color="auto" w:fill="auto"/>
-            <w:vAlign w:val="center"/>
-            <w:hideMark/>
+          </w:tcPr>
+          <w:p>
+            <w:pPr>
+              <w:spacing w:after="0" w:line="240" w:lineRule="auto"/>
+              <w:rPr>
+                <w:rFonts w:ascii="Calibri" w:eastAsia="Times New Roman" w:hAnsi="Calibri" w:cs="Calibri"/>
+                <w:color w:val="000000"/>
+              </w:rPr>
+            </w:pPr>
+            <w:r>
+              <w:rPr>
+                <w:rFonts w:ascii="Calibri" w:eastAsia="Times New Roman" w:hAnsi="Calibri" w:cs="Calibri"/>
+                <w:color w:val="000000"/>
+              </w:rPr>
+              <w:t>TE Connectivity</w:t>
+            </w:r>
+          </w:p>
+        </w:tc>
+        <w:tc>
+          <w:tcPr>
+            <w:tcW w:w="2070" w:type="dxa"/>
+            <w:tcBorders>
+              <w:top w:val="nil"/>
+              <w:left w:val="nil"/>
+              <w:bottom w:val="nil"/>
+              <w:right w:val="nil"/>
+            </w:tcBorders>
+            <w:shd w:val="clear" w:color="auto" w:fill="auto"/>
+            <w:noWrap/>
+            <w:vAlign w:val="center"/>
+          </w:tcPr>
+          <w:p>
+            <w:pPr>
+              <w:spacing w:after="0" w:line="240" w:lineRule="auto"/>
+              <w:rPr>
+                <w:rFonts w:ascii="Calibri" w:eastAsia="Times New Roman" w:hAnsi="Calibri" w:cs="Calibri"/>
+                <w:color w:val="000000"/>
+              </w:rPr>
+            </w:pPr>
+            <w:r>
+              <w:rPr>
+                <w:rFonts w:ascii="Calibri" w:eastAsia="Times New Roman" w:hAnsi="Calibri" w:cs="Calibri"/>
+                <w:color w:val="000000"/>
+              </w:rPr>
+              <w:t>Mechanical Relay</w:t>
+            </w:r>
+          </w:p>
+        </w:tc>
+        <w:tc>
+          <w:tcPr>
+            <w:tcW w:w="1357" w:type="dxa"/>
+            <w:tcBorders>
+              <w:top w:val="nil"/>
+              <w:left w:val="nil"/>
+              <w:bottom w:val="nil"/>
+              <w:right w:val="nil"/>
+            </w:tcBorders>
           </w:tcPr>
           <w:p>
             <w:pPr>
@@ -1494,7 +1767,37 @@
                 <w:rFonts w:ascii="Calibri" w:eastAsia="Times New Roman" w:hAnsi="Calibri" w:cs="Calibri"/>
                 <w:color w:val="000000"/>
               </w:rPr>
-              <w:t>Unknown</w:t>
+              <w:t>Yes</w:t>
+            </w:r>
+          </w:p>
+        </w:tc>
+        <w:tc>
+          <w:tcPr>
+            <w:tcW w:w="1084" w:type="dxa"/>
+            <w:tcBorders>
+              <w:top w:val="nil"/>
+              <w:left w:val="nil"/>
+              <w:bottom w:val="nil"/>
+              <w:right w:val="nil"/>
+            </w:tcBorders>
+            <w:shd w:val="clear" w:color="auto" w:fill="auto"/>
+            <w:vAlign w:val="center"/>
+          </w:tcPr>
+          <w:p>
+            <w:pPr>
+              <w:spacing w:after="0" w:line="240" w:lineRule="auto"/>
+              <w:jc w:val="center"/>
+              <w:rPr>
+                <w:rFonts w:ascii="Calibri" w:eastAsia="Times New Roman" w:hAnsi="Calibri" w:cs="Calibri"/>
+                <w:color w:val="000000"/>
+              </w:rPr>
+            </w:pPr>
+            <w:r>
+              <w:rPr>
+                <w:rFonts w:ascii="Calibri" w:eastAsia="Times New Roman" w:hAnsi="Calibri" w:cs="Calibri"/>
+                <w:color w:val="000000"/>
+              </w:rPr>
+              <w:t>No</w:t>
             </w:r>
           </w:p>
         </w:tc>
@@ -1510,7 +1813,6 @@
             <w:shd w:val="clear" w:color="auto" w:fill="auto"/>
             <w:noWrap/>
             <w:vAlign w:val="center"/>
-            <w:hideMark/>
           </w:tcPr>
           <w:p>
             <w:pPr>
@@ -1547,22 +1849,21 @@
             <w:shd w:val="clear" w:color="auto" w:fill="auto"/>
             <w:noWrap/>
             <w:vAlign w:val="center"/>
-            <w:hideMark/>
-          </w:tcPr>
-          <w:p>
-            <w:pPr>
-              <w:spacing w:after="0" w:line="240" w:lineRule="auto"/>
-              <w:rPr>
-                <w:rFonts w:ascii="Calibri" w:eastAsia="Times New Roman" w:hAnsi="Calibri" w:cs="Calibri"/>
-                <w:color w:val="000000"/>
-              </w:rPr>
-            </w:pPr>
-            <w:r>
-              <w:rPr>
-                <w:rFonts w:ascii="Calibri" w:eastAsia="Times New Roman" w:hAnsi="Calibri" w:cs="Calibri"/>
-                <w:color w:val="000000"/>
-              </w:rPr>
-              <w:t>MAX4372TEUK+T</w:t>
+          </w:tcPr>
+          <w:p>
+            <w:pPr>
+              <w:spacing w:after="0" w:line="240" w:lineRule="auto"/>
+              <w:rPr>
+                <w:rFonts w:ascii="Calibri" w:eastAsia="Times New Roman" w:hAnsi="Calibri" w:cs="Calibri"/>
+                <w:color w:val="000000"/>
+              </w:rPr>
+            </w:pPr>
+            <w:r>
+              <w:rPr>
+                <w:rFonts w:ascii="Calibri" w:eastAsia="Times New Roman" w:hAnsi="Calibri" w:cs="Calibri"/>
+                <w:color w:val="000000"/>
+              </w:rPr>
+              <w:t>S1216V8</w:t>
             </w:r>
           </w:p>
         </w:tc>
@@ -1578,68 +1879,79 @@
             <w:shd w:val="clear" w:color="auto" w:fill="auto"/>
             <w:noWrap/>
             <w:vAlign w:val="center"/>
-            <w:hideMark/>
-          </w:tcPr>
-          <w:p>
-            <w:pPr>
-              <w:spacing w:after="0" w:line="240" w:lineRule="auto"/>
-              <w:rPr>
-                <w:rFonts w:ascii="Calibri" w:eastAsia="Times New Roman" w:hAnsi="Calibri" w:cs="Calibri"/>
-                <w:color w:val="000000"/>
-              </w:rPr>
-            </w:pPr>
-            <w:r>
-              <w:rPr>
-                <w:rFonts w:ascii="Calibri" w:eastAsia="Times New Roman" w:hAnsi="Calibri" w:cs="Calibri"/>
-                <w:color w:val="000000"/>
-              </w:rPr>
-              <w:t>Maxim</w:t>
-            </w:r>
-          </w:p>
-        </w:tc>
-        <w:tc>
-          <w:tcPr>
-            <w:tcW w:w="2355" w:type="dxa"/>
-            <w:tcBorders>
-              <w:top w:val="nil"/>
-              <w:left w:val="nil"/>
-              <w:bottom w:val="nil"/>
-              <w:right w:val="nil"/>
-            </w:tcBorders>
-            <w:shd w:val="clear" w:color="auto" w:fill="auto"/>
-            <w:noWrap/>
-            <w:vAlign w:val="center"/>
-            <w:hideMark/>
-          </w:tcPr>
-          <w:p>
-            <w:pPr>
-              <w:spacing w:after="0" w:line="240" w:lineRule="auto"/>
-              <w:rPr>
-                <w:rFonts w:ascii="Calibri" w:eastAsia="Times New Roman" w:hAnsi="Calibri" w:cs="Calibri"/>
-                <w:color w:val="000000"/>
-              </w:rPr>
-            </w:pPr>
-            <w:r>
-              <w:rPr>
-                <w:rFonts w:ascii="Calibri" w:eastAsia="Times New Roman" w:hAnsi="Calibri" w:cs="Calibri"/>
-                <w:color w:val="000000"/>
-              </w:rPr>
-              <w:t>Current Sensor</w:t>
-            </w:r>
-          </w:p>
-        </w:tc>
-        <w:tc>
-          <w:tcPr>
-            <w:tcW w:w="1078" w:type="dxa"/>
-            <w:tcBorders>
-              <w:top w:val="nil"/>
-              <w:left w:val="nil"/>
-              <w:bottom w:val="nil"/>
-              <w:right w:val="nil"/>
-            </w:tcBorders>
-            <w:shd w:val="clear" w:color="auto" w:fill="auto"/>
-            <w:vAlign w:val="center"/>
-            <w:hideMark/>
+          </w:tcPr>
+          <w:p>
+            <w:pPr>
+              <w:spacing w:after="0" w:line="240" w:lineRule="auto"/>
+              <w:rPr>
+                <w:rFonts w:ascii="Calibri" w:eastAsia="Times New Roman" w:hAnsi="Calibri" w:cs="Calibri"/>
+                <w:color w:val="000000"/>
+              </w:rPr>
+            </w:pPr>
+            <w:proofErr w:type="spellStart"/>
+            <w:r>
+              <w:rPr>
+                <w:rFonts w:ascii="Calibri" w:eastAsia="Times New Roman" w:hAnsi="Calibri" w:cs="Calibri"/>
+                <w:color w:val="000000"/>
+              </w:rPr>
+              <w:t>SkyTraq</w:t>
+            </w:r>
+            <w:proofErr w:type="spellEnd"/>
+          </w:p>
+        </w:tc>
+        <w:tc>
+          <w:tcPr>
+            <w:tcW w:w="2070" w:type="dxa"/>
+            <w:tcBorders>
+              <w:top w:val="nil"/>
+              <w:left w:val="nil"/>
+              <w:bottom w:val="nil"/>
+              <w:right w:val="nil"/>
+            </w:tcBorders>
+            <w:shd w:val="clear" w:color="auto" w:fill="auto"/>
+            <w:noWrap/>
+            <w:vAlign w:val="center"/>
+          </w:tcPr>
+          <w:p>
+            <w:pPr>
+              <w:spacing w:after="0" w:line="240" w:lineRule="auto"/>
+              <w:rPr>
+                <w:rFonts w:ascii="Calibri" w:eastAsia="Times New Roman" w:hAnsi="Calibri" w:cs="Calibri"/>
+                <w:color w:val="000000"/>
+              </w:rPr>
+            </w:pPr>
+            <w:r>
+              <w:rPr>
+                <w:rFonts w:ascii="Calibri" w:eastAsia="Times New Roman" w:hAnsi="Calibri" w:cs="Calibri"/>
+                <w:color w:val="000000"/>
+              </w:rPr>
+              <w:t xml:space="preserve">GPS </w:t>
+            </w:r>
+            <w:r>
+              <w:rPr>
+                <w:rFonts w:ascii="Calibri" w:eastAsia="Times New Roman" w:hAnsi="Calibri" w:cs="Calibri"/>
+                <w:color w:val="000000"/>
+              </w:rPr>
+              <w:t>M</w:t>
+            </w:r>
+            <w:r>
+              <w:rPr>
+                <w:rFonts w:ascii="Calibri" w:eastAsia="Times New Roman" w:hAnsi="Calibri" w:cs="Calibri"/>
+                <w:color w:val="000000"/>
+              </w:rPr>
+              <w:t>odule</w:t>
+            </w:r>
+          </w:p>
+        </w:tc>
+        <w:tc>
+          <w:tcPr>
+            <w:tcW w:w="1357" w:type="dxa"/>
+            <w:tcBorders>
+              <w:top w:val="nil"/>
+              <w:left w:val="nil"/>
+              <w:bottom w:val="nil"/>
+              <w:right w:val="nil"/>
+            </w:tcBorders>
           </w:tcPr>
           <w:p>
             <w:pPr>
@@ -1655,6 +1967,36 @@
                 <w:rFonts w:ascii="Calibri" w:eastAsia="Times New Roman" w:hAnsi="Calibri" w:cs="Calibri"/>
                 <w:color w:val="000000"/>
               </w:rPr>
+              <w:t>No</w:t>
+            </w:r>
+          </w:p>
+        </w:tc>
+        <w:tc>
+          <w:tcPr>
+            <w:tcW w:w="1084" w:type="dxa"/>
+            <w:tcBorders>
+              <w:top w:val="nil"/>
+              <w:left w:val="nil"/>
+              <w:bottom w:val="nil"/>
+              <w:right w:val="nil"/>
+            </w:tcBorders>
+            <w:shd w:val="clear" w:color="auto" w:fill="auto"/>
+            <w:vAlign w:val="center"/>
+          </w:tcPr>
+          <w:p>
+            <w:pPr>
+              <w:spacing w:after="0" w:line="240" w:lineRule="auto"/>
+              <w:jc w:val="center"/>
+              <w:rPr>
+                <w:rFonts w:ascii="Calibri" w:eastAsia="Times New Roman" w:hAnsi="Calibri" w:cs="Calibri"/>
+                <w:color w:val="000000"/>
+              </w:rPr>
+            </w:pPr>
+            <w:r>
+              <w:rPr>
+                <w:rFonts w:ascii="Calibri" w:eastAsia="Times New Roman" w:hAnsi="Calibri" w:cs="Calibri"/>
+                <w:color w:val="000000"/>
+              </w:rPr>
               <w:t>Yes</w:t>
             </w:r>
           </w:p>
@@ -1671,7 +2013,6 @@
             <w:shd w:val="clear" w:color="auto" w:fill="auto"/>
             <w:noWrap/>
             <w:vAlign w:val="center"/>
-            <w:hideMark/>
           </w:tcPr>
           <w:p>
             <w:pPr>
@@ -1723,7 +2064,7 @@
                 <w:rFonts w:ascii="Calibri" w:eastAsia="Times New Roman" w:hAnsi="Calibri" w:cs="Calibri"/>
                 <w:color w:val="000000"/>
               </w:rPr>
-              <w:t>LTC4121-4.2</w:t>
+              <w:t>LSM9DS1</w:t>
             </w:r>
           </w:p>
         </w:tc>
@@ -1749,18 +2090,20 @@
                 <w:color w:val="000000"/>
               </w:rPr>
             </w:pPr>
-            <w:r>
-              <w:rPr>
-                <w:rFonts w:ascii="Calibri" w:eastAsia="Times New Roman" w:hAnsi="Calibri" w:cs="Calibri"/>
-                <w:color w:val="000000"/>
-              </w:rPr>
-              <w:t>Analog Devices</w:t>
-            </w:r>
-          </w:p>
-        </w:tc>
-        <w:tc>
-          <w:tcPr>
-            <w:tcW w:w="2355" w:type="dxa"/>
+            <w:proofErr w:type="spellStart"/>
+            <w:r>
+              <w:rPr>
+                <w:rFonts w:ascii="Calibri" w:eastAsia="Times New Roman" w:hAnsi="Calibri" w:cs="Calibri"/>
+                <w:color w:val="000000"/>
+              </w:rPr>
+              <w:t>STMicro</w:t>
+            </w:r>
+            <w:proofErr w:type="spellEnd"/>
+          </w:p>
+        </w:tc>
+        <w:tc>
+          <w:tcPr>
+            <w:tcW w:w="2070" w:type="dxa"/>
             <w:tcBorders>
               <w:top w:val="nil"/>
               <w:left w:val="nil"/>
@@ -1785,13 +2128,41 @@
                 <w:rFonts w:ascii="Calibri" w:eastAsia="Times New Roman" w:hAnsi="Calibri" w:cs="Calibri"/>
                 <w:color w:val="000000"/>
               </w:rPr>
-              <w:t>Battery Charger</w:t>
-            </w:r>
-          </w:p>
-        </w:tc>
-        <w:tc>
-          <w:tcPr>
-            <w:tcW w:w="1078" w:type="dxa"/>
+              <w:t>IMU</w:t>
+            </w:r>
+          </w:p>
+        </w:tc>
+        <w:tc>
+          <w:tcPr>
+            <w:tcW w:w="1357" w:type="dxa"/>
+            <w:tcBorders>
+              <w:top w:val="nil"/>
+              <w:left w:val="nil"/>
+              <w:bottom w:val="nil"/>
+              <w:right w:val="nil"/>
+            </w:tcBorders>
+          </w:tcPr>
+          <w:p>
+            <w:pPr>
+              <w:spacing w:after="0" w:line="240" w:lineRule="auto"/>
+              <w:jc w:val="center"/>
+              <w:rPr>
+                <w:rFonts w:ascii="Calibri" w:eastAsia="Times New Roman" w:hAnsi="Calibri" w:cs="Calibri"/>
+                <w:color w:val="000000"/>
+              </w:rPr>
+            </w:pPr>
+            <w:r>
+              <w:rPr>
+                <w:rFonts w:ascii="Calibri" w:eastAsia="Times New Roman" w:hAnsi="Calibri" w:cs="Calibri"/>
+                <w:color w:val="000000"/>
+              </w:rPr>
+              <w:t>No</w:t>
+            </w:r>
+          </w:p>
+        </w:tc>
+        <w:tc>
+          <w:tcPr>
+            <w:tcW w:w="1084" w:type="dxa"/>
             <w:tcBorders>
               <w:top w:val="nil"/>
               <w:left w:val="nil"/>
@@ -1816,7 +2187,7 @@
                 <w:rFonts w:ascii="Calibri" w:eastAsia="Times New Roman" w:hAnsi="Calibri" w:cs="Calibri"/>
                 <w:color w:val="000000"/>
               </w:rPr>
-              <w:t>No</w:t>
+              <w:t>Yes</w:t>
             </w:r>
           </w:p>
         </w:tc>
@@ -1884,7 +2255,7 @@
                 <w:rFonts w:ascii="Calibri" w:eastAsia="Times New Roman" w:hAnsi="Calibri" w:cs="Calibri"/>
                 <w:color w:val="000000"/>
               </w:rPr>
-              <w:t>TPS54226</w:t>
+              <w:t>MAX4372TEUK+T</w:t>
             </w:r>
           </w:p>
         </w:tc>
@@ -1915,13 +2286,13 @@
                 <w:rFonts w:ascii="Calibri" w:eastAsia="Times New Roman" w:hAnsi="Calibri" w:cs="Calibri"/>
                 <w:color w:val="000000"/>
               </w:rPr>
-              <w:t>TI</w:t>
-            </w:r>
-          </w:p>
-        </w:tc>
-        <w:tc>
-          <w:tcPr>
-            <w:tcW w:w="2355" w:type="dxa"/>
+              <w:t>Maxim</w:t>
+            </w:r>
+          </w:p>
+        </w:tc>
+        <w:tc>
+          <w:tcPr>
+            <w:tcW w:w="2070" w:type="dxa"/>
             <w:tcBorders>
               <w:top w:val="nil"/>
               <w:left w:val="nil"/>
@@ -1946,13 +2317,41 @@
                 <w:rFonts w:ascii="Calibri" w:eastAsia="Times New Roman" w:hAnsi="Calibri" w:cs="Calibri"/>
                 <w:color w:val="000000"/>
               </w:rPr>
-              <w:t>Regulator</w:t>
-            </w:r>
-          </w:p>
-        </w:tc>
-        <w:tc>
-          <w:tcPr>
-            <w:tcW w:w="1078" w:type="dxa"/>
+              <w:t>Current Sensor</w:t>
+            </w:r>
+          </w:p>
+        </w:tc>
+        <w:tc>
+          <w:tcPr>
+            <w:tcW w:w="1357" w:type="dxa"/>
+            <w:tcBorders>
+              <w:top w:val="nil"/>
+              <w:left w:val="nil"/>
+              <w:bottom w:val="nil"/>
+              <w:right w:val="nil"/>
+            </w:tcBorders>
+          </w:tcPr>
+          <w:p>
+            <w:pPr>
+              <w:spacing w:after="0" w:line="240" w:lineRule="auto"/>
+              <w:jc w:val="center"/>
+              <w:rPr>
+                <w:rFonts w:ascii="Calibri" w:eastAsia="Times New Roman" w:hAnsi="Calibri" w:cs="Calibri"/>
+                <w:color w:val="000000"/>
+              </w:rPr>
+            </w:pPr>
+            <w:r>
+              <w:rPr>
+                <w:rFonts w:ascii="Calibri" w:eastAsia="Times New Roman" w:hAnsi="Calibri" w:cs="Calibri"/>
+                <w:color w:val="000000"/>
+              </w:rPr>
+              <w:t>No</w:t>
+            </w:r>
+          </w:p>
+        </w:tc>
+        <w:tc>
+          <w:tcPr>
+            <w:tcW w:w="1084" w:type="dxa"/>
             <w:tcBorders>
               <w:top w:val="nil"/>
               <w:left w:val="nil"/>
@@ -2009,7 +2408,7 @@
                 <w:rFonts w:ascii="Calibri" w:eastAsia="Times New Roman" w:hAnsi="Calibri" w:cs="Calibri"/>
                 <w:color w:val="000000"/>
               </w:rPr>
-              <w:t>Yes</w:t>
+              <w:t>No</w:t>
             </w:r>
           </w:p>
         </w:tc>
@@ -2024,6 +2423,7 @@
             <w:tcBorders>
               <w:top w:val="nil"/>
               <w:left w:val="nil"/>
+              <w:bottom w:val="nil"/>
               <w:right w:val="nil"/>
             </w:tcBorders>
             <w:shd w:val="clear" w:color="auto" w:fill="auto"/>
@@ -2044,7 +2444,7 @@
                 <w:rFonts w:ascii="Calibri" w:eastAsia="Times New Roman" w:hAnsi="Calibri" w:cs="Calibri"/>
                 <w:color w:val="000000"/>
               </w:rPr>
-              <w:t>PE014006</w:t>
+              <w:t>LTC4121-4.2</w:t>
             </w:r>
           </w:p>
         </w:tc>
@@ -2054,6 +2454,7 @@
             <w:tcBorders>
               <w:top w:val="nil"/>
               <w:left w:val="nil"/>
+              <w:bottom w:val="nil"/>
               <w:right w:val="nil"/>
             </w:tcBorders>
             <w:shd w:val="clear" w:color="auto" w:fill="auto"/>
@@ -2074,16 +2475,17 @@
                 <w:rFonts w:ascii="Calibri" w:eastAsia="Times New Roman" w:hAnsi="Calibri" w:cs="Calibri"/>
                 <w:color w:val="000000"/>
               </w:rPr>
-              <w:t>TE Connectivity</w:t>
-            </w:r>
-          </w:p>
-        </w:tc>
-        <w:tc>
-          <w:tcPr>
-            <w:tcW w:w="2355" w:type="dxa"/>
-            <w:tcBorders>
-              <w:top w:val="nil"/>
-              <w:left w:val="nil"/>
+              <w:t>Analog Devices</w:t>
+            </w:r>
+          </w:p>
+        </w:tc>
+        <w:tc>
+          <w:tcPr>
+            <w:tcW w:w="2070" w:type="dxa"/>
+            <w:tcBorders>
+              <w:top w:val="nil"/>
+              <w:left w:val="nil"/>
+              <w:bottom w:val="nil"/>
               <w:right w:val="nil"/>
             </w:tcBorders>
             <w:shd w:val="clear" w:color="auto" w:fill="auto"/>
@@ -2104,16 +2506,45 @@
                 <w:rFonts w:ascii="Calibri" w:eastAsia="Times New Roman" w:hAnsi="Calibri" w:cs="Calibri"/>
                 <w:color w:val="000000"/>
               </w:rPr>
-              <w:t>Mechanical Relay</w:t>
-            </w:r>
-          </w:p>
-        </w:tc>
-        <w:tc>
-          <w:tcPr>
-            <w:tcW w:w="1078" w:type="dxa"/>
-            <w:tcBorders>
-              <w:top w:val="nil"/>
-              <w:left w:val="nil"/>
+              <w:t>Battery Charger</w:t>
+            </w:r>
+          </w:p>
+        </w:tc>
+        <w:tc>
+          <w:tcPr>
+            <w:tcW w:w="1357" w:type="dxa"/>
+            <w:tcBorders>
+              <w:top w:val="nil"/>
+              <w:left w:val="nil"/>
+              <w:bottom w:val="nil"/>
+              <w:right w:val="nil"/>
+            </w:tcBorders>
+          </w:tcPr>
+          <w:p>
+            <w:pPr>
+              <w:spacing w:after="0" w:line="240" w:lineRule="auto"/>
+              <w:jc w:val="center"/>
+              <w:rPr>
+                <w:rFonts w:ascii="Calibri" w:eastAsia="Times New Roman" w:hAnsi="Calibri" w:cs="Calibri"/>
+                <w:color w:val="000000"/>
+              </w:rPr>
+            </w:pPr>
+            <w:r>
+              <w:rPr>
+                <w:rFonts w:ascii="Calibri" w:eastAsia="Times New Roman" w:hAnsi="Calibri" w:cs="Calibri"/>
+                <w:color w:val="000000"/>
+              </w:rPr>
+              <w:t>No</w:t>
+            </w:r>
+          </w:p>
+        </w:tc>
+        <w:tc>
+          <w:tcPr>
+            <w:tcW w:w="1084" w:type="dxa"/>
+            <w:tcBorders>
+              <w:top w:val="nil"/>
+              <w:left w:val="nil"/>
+              <w:bottom w:val="nil"/>
               <w:right w:val="nil"/>
             </w:tcBorders>
             <w:shd w:val="clear" w:color="auto" w:fill="auto"/>
@@ -2144,6 +2575,7 @@
             <w:tcBorders>
               <w:top w:val="nil"/>
               <w:left w:val="nil"/>
+              <w:bottom w:val="nil"/>
               <w:right w:val="nil"/>
             </w:tcBorders>
             <w:shd w:val="clear" w:color="auto" w:fill="auto"/>
@@ -2238,7 +2670,7 @@
         </w:tc>
         <w:tc>
           <w:tcPr>
-            <w:tcW w:w="2355" w:type="dxa"/>
+            <w:tcW w:w="2070" w:type="dxa"/>
             <w:tcBorders>
               <w:top w:val="nil"/>
               <w:left w:val="nil"/>
@@ -2269,7 +2701,35 @@
         </w:tc>
         <w:tc>
           <w:tcPr>
-            <w:tcW w:w="1078" w:type="dxa"/>
+            <w:tcW w:w="1357" w:type="dxa"/>
+            <w:tcBorders>
+              <w:top w:val="nil"/>
+              <w:left w:val="nil"/>
+              <w:bottom w:val="nil"/>
+              <w:right w:val="nil"/>
+            </w:tcBorders>
+          </w:tcPr>
+          <w:p>
+            <w:pPr>
+              <w:spacing w:after="0" w:line="240" w:lineRule="auto"/>
+              <w:jc w:val="center"/>
+              <w:rPr>
+                <w:rFonts w:ascii="Calibri" w:eastAsia="Times New Roman" w:hAnsi="Calibri" w:cs="Calibri"/>
+                <w:color w:val="000000"/>
+              </w:rPr>
+            </w:pPr>
+            <w:r>
+              <w:rPr>
+                <w:rFonts w:ascii="Calibri" w:eastAsia="Times New Roman" w:hAnsi="Calibri" w:cs="Calibri"/>
+                <w:color w:val="000000"/>
+              </w:rPr>
+              <w:t>No</w:t>
+            </w:r>
+          </w:p>
+        </w:tc>
+        <w:tc>
+          <w:tcPr>
+            <w:tcW w:w="1084" w:type="dxa"/>
             <w:tcBorders>
               <w:top w:val="nil"/>
               <w:left w:val="nil"/>
@@ -2399,7 +2859,7 @@
         </w:tc>
         <w:tc>
           <w:tcPr>
-            <w:tcW w:w="2355" w:type="dxa"/>
+            <w:tcW w:w="2070" w:type="dxa"/>
             <w:tcBorders>
               <w:top w:val="nil"/>
               <w:left w:val="nil"/>
@@ -2430,7 +2890,35 @@
         </w:tc>
         <w:tc>
           <w:tcPr>
-            <w:tcW w:w="1078" w:type="dxa"/>
+            <w:tcW w:w="1357" w:type="dxa"/>
+            <w:tcBorders>
+              <w:top w:val="nil"/>
+              <w:left w:val="nil"/>
+              <w:bottom w:val="single" w:sz="4" w:space="0" w:color="auto"/>
+              <w:right w:val="nil"/>
+            </w:tcBorders>
+          </w:tcPr>
+          <w:p>
+            <w:pPr>
+              <w:spacing w:after="0" w:line="240" w:lineRule="auto"/>
+              <w:jc w:val="center"/>
+              <w:rPr>
+                <w:rFonts w:ascii="Calibri" w:eastAsia="Times New Roman" w:hAnsi="Calibri" w:cs="Calibri"/>
+                <w:color w:val="000000"/>
+              </w:rPr>
+            </w:pPr>
+            <w:r>
+              <w:rPr>
+                <w:rFonts w:ascii="Calibri" w:eastAsia="Times New Roman" w:hAnsi="Calibri" w:cs="Calibri"/>
+                <w:color w:val="000000"/>
+              </w:rPr>
+              <w:t>No</w:t>
+            </w:r>
+          </w:p>
+        </w:tc>
+        <w:tc>
+          <w:tcPr>
+            <w:tcW w:w="1084" w:type="dxa"/>
             <w:tcBorders>
               <w:top w:val="nil"/>
               <w:left w:val="nil"/>
@@ -2501,169 +2989,132 @@
     <w:p>
       <w:pPr>
         <w:spacing w:after="0"/>
-      </w:pPr>
-    </w:p>
-    <w:p>
-      <w:pPr>
-        <w:spacing w:after="0"/>
-      </w:pPr>
-      <w:r>
-        <w:t xml:space="preserve">Kicksat-2 was designed with a “careful COTS” </w:t>
-      </w:r>
-      <w:r>
-        <w:t xml:space="preserve">methodology </w:t>
-      </w:r>
-      <w:r>
-        <w:t>to</w:t>
-      </w:r>
-      <w:r>
-        <w:t xml:space="preserve"> ensure mission requirements while</w:t>
+        <w:rPr>
+          <w:b/>
+          <w:sz w:val="28"/>
+        </w:rPr>
+      </w:pPr>
+      <w:r>
+        <w:rPr>
+          <w:b/>
+          <w:sz w:val="28"/>
+        </w:rPr>
+        <w:t>Environment Simulation:</w:t>
+      </w:r>
+    </w:p>
+    <w:p>
+      <w:pPr>
+        <w:spacing w:after="0"/>
+      </w:pPr>
+      <w:r>
+        <w:t xml:space="preserve">SPENVIS was used to generate high-level </w:t>
+      </w:r>
+      <w:r>
+        <w:t>orbital parameters and subsequent radiation models. Further</w:t>
       </w:r>
       <w:r>
         <w:t xml:space="preserve"> </w:t>
       </w:r>
       <w:r>
-        <w:t xml:space="preserve">optimizing </w:t>
-      </w:r>
-      <w:r>
-        <w:t xml:space="preserve">lifetime, capability, and </w:t>
-      </w:r>
-      <w:r>
-        <w:t>component cost</w:t>
-      </w:r>
-      <w:r>
-        <w:t>/</w:t>
-      </w:r>
-      <w:r>
-        <w:t>availability</w:t>
-      </w:r>
-      <w:r>
-        <w:t>.</w:t>
-      </w:r>
+        <w:t xml:space="preserve">analysis was then performed using raw AE9/AP9 data in conjunction with Geant4, COMSOL, and </w:t>
+      </w:r>
+      <w:proofErr w:type="spellStart"/>
+      <w:r>
+        <w:t>VisualTCAD</w:t>
+      </w:r>
+      <w:proofErr w:type="spellEnd"/>
       <w:r>
         <w:t xml:space="preserve"> </w:t>
       </w:r>
       <w:r>
-        <w:t xml:space="preserve">This </w:t>
-      </w:r>
-      <w:r>
-        <w:t xml:space="preserve">approach leverages existing </w:t>
-      </w:r>
-      <w:r>
-        <w:t xml:space="preserve">component radiation testing literature </w:t>
-      </w:r>
-      <w:r>
-        <w:t xml:space="preserve">with detailed </w:t>
-      </w:r>
-      <w:r>
-        <w:t>environmental modeling</w:t>
+        <w:t xml:space="preserve">tools to model </w:t>
+      </w:r>
+      <w:r>
+        <w:t>the anticipated radiation effects.</w:t>
       </w:r>
       <w:r>
         <w:t xml:space="preserve"> </w:t>
       </w:r>
-      <w:r>
-        <w:t>to drive IC devices decisions</w:t>
-      </w:r>
-      <w:r>
-        <w:t xml:space="preserve">. </w:t>
-      </w:r>
-    </w:p>
-    <w:p>
-      <w:pPr>
-        <w:spacing w:after="0"/>
-      </w:pPr>
-    </w:p>
-    <w:p>
-      <w:pPr>
-        <w:spacing w:after="0"/>
-      </w:pPr>
-      <w:r>
-        <w:t>Environment Simulation:</w:t>
-      </w:r>
-    </w:p>
-    <w:p>
-      <w:pPr>
-        <w:spacing w:after="0"/>
-      </w:pPr>
-      <w:r>
-        <w:t xml:space="preserve">SPENVIS was used to generate high-level </w:t>
-      </w:r>
-      <w:r>
-        <w:t>orbital parameters and subsequent radiation models. Further</w:t>
-      </w:r>
-      <w:r>
+    </w:p>
+    <w:p>
+      <w:pPr>
+        <w:spacing w:after="0"/>
+      </w:pPr>
+    </w:p>
+    <w:p>
+      <w:pPr>
+        <w:spacing w:after="0"/>
+        <w:rPr>
+          <w:b/>
+          <w:sz w:val="28"/>
+        </w:rPr>
+      </w:pPr>
+      <w:r>
+        <w:rPr>
+          <w:b/>
+          <w:sz w:val="28"/>
+        </w:rPr>
+        <w:t xml:space="preserve">Discussion of </w:t>
+      </w:r>
+      <w:r>
+        <w:rPr>
+          <w:b/>
+          <w:sz w:val="28"/>
+        </w:rPr>
+        <w:t xml:space="preserve">Critical </w:t>
+      </w:r>
+      <w:r>
+        <w:rPr>
+          <w:b/>
+          <w:sz w:val="28"/>
+        </w:rPr>
+        <w:t>Component</w:t>
+      </w:r>
+      <w:r>
+        <w:rPr>
+          <w:b/>
+          <w:sz w:val="28"/>
+        </w:rPr>
+        <w:t>s</w:t>
+      </w:r>
+      <w:r>
+        <w:rPr>
+          <w:b/>
+          <w:sz w:val="28"/>
+        </w:rPr>
+        <w:t>:</w:t>
+      </w:r>
+    </w:p>
+    <w:p>
+      <w:pPr>
+        <w:spacing w:after="0"/>
+        <w:rPr>
+          <w:u w:val="single"/>
+        </w:rPr>
+      </w:pPr>
+      <w:r>
+        <w:rPr>
+          <w:u w:val="single"/>
+        </w:rPr>
+        <w:t>IRL</w:t>
+      </w:r>
+      <w:r>
+        <w:rPr>
+          <w:u w:val="single"/>
+        </w:rPr>
+        <w:t xml:space="preserve">ML2803 &amp; IRLML5103 – </w:t>
+      </w:r>
+      <w:r>
+        <w:rPr>
+          <w:u w:val="single"/>
+        </w:rPr>
+        <w:t>Power</w:t>
+      </w:r>
+      <w:r>
+        <w:rPr>
+          <w:u w:val="single"/>
+        </w:rPr>
         <w:t xml:space="preserve"> </w:t>
-      </w:r>
-      <w:r>
-        <w:t xml:space="preserve">analysis was then performed using raw AE9/AP9 data in conjunction with Geant4, COMSOL, and </w:t>
-      </w:r>
-      <w:proofErr w:type="spellStart"/>
-      <w:r>
-        <w:t>VisualTCAD</w:t>
-      </w:r>
-      <w:proofErr w:type="spellEnd"/>
-      <w:r>
-        <w:t xml:space="preserve"> </w:t>
-      </w:r>
-      <w:r>
-        <w:t xml:space="preserve">tools to model </w:t>
-      </w:r>
-      <w:r>
-        <w:t>the anticipated radiation effects.</w:t>
-      </w:r>
-      <w:r>
-        <w:t xml:space="preserve"> </w:t>
-      </w:r>
-    </w:p>
-    <w:p>
-      <w:pPr>
-        <w:spacing w:after="0"/>
-      </w:pPr>
-    </w:p>
-    <w:p>
-      <w:pPr>
-        <w:spacing w:after="0"/>
-      </w:pPr>
-      <w:r>
-        <w:t xml:space="preserve">Discussion of </w:t>
-      </w:r>
-      <w:r>
-        <w:t xml:space="preserve">Critical </w:t>
-      </w:r>
-      <w:r>
-        <w:t>Component</w:t>
-      </w:r>
-      <w:r>
-        <w:t>s</w:t>
-      </w:r>
-      <w:r>
-        <w:t>:</w:t>
-      </w:r>
-    </w:p>
-    <w:p>
-      <w:pPr>
-        <w:spacing w:after="0"/>
-        <w:rPr>
-          <w:u w:val="single"/>
-        </w:rPr>
-      </w:pPr>
-      <w:r>
-        <w:rPr>
-          <w:u w:val="single"/>
-        </w:rPr>
-        <w:t>IRL</w:t>
-      </w:r>
-      <w:r>
-        <w:rPr>
-          <w:u w:val="single"/>
-        </w:rPr>
-        <w:t xml:space="preserve">ML2803 &amp; IRLML5103 – </w:t>
-      </w:r>
-      <w:r>
-        <w:rPr>
-          <w:u w:val="single"/>
-        </w:rPr>
-        <w:t xml:space="preserve">POWER </w:t>
       </w:r>
       <w:r>
         <w:rPr>
@@ -2960,6 +3411,12 @@
         </w:rPr>
         <w:t>MAX706R</w:t>
       </w:r>
+      <w:r>
+        <w:rPr>
+          <w:u w:val="single"/>
+        </w:rPr>
+        <w:t xml:space="preserve"> – Watchdog Timer</w:t>
+      </w:r>
     </w:p>
     <w:p>
       <w:pPr>
@@ -3040,186 +3497,11 @@
     <w:p>
       <w:pPr>
         <w:spacing w:after="0"/>
-      </w:pPr>
-    </w:p>
-    <w:p>
-      <w:pPr>
-        <w:spacing w:after="0"/>
-        <w:rPr>
-          <w:u w:val="single"/>
-        </w:rPr>
-      </w:pPr>
-      <w:r>
-        <w:rPr>
-          <w:u w:val="single"/>
-        </w:rPr>
-        <w:t>RFM23BP</w:t>
-      </w:r>
-    </w:p>
-    <w:p>
-      <w:pPr>
-        <w:spacing w:after="0"/>
-        <w:ind w:left="720"/>
-      </w:pPr>
-      <w:r>
-        <w:t xml:space="preserve">The </w:t>
-      </w:r>
-      <w:proofErr w:type="spellStart"/>
-      <w:r>
-        <w:t>HopeRF</w:t>
-      </w:r>
-      <w:proofErr w:type="spellEnd"/>
-      <w:r>
-        <w:t xml:space="preserve"> RFM23BP module is a COTS radio </w:t>
-      </w:r>
-      <w:r>
-        <w:t xml:space="preserve">integrated onto a PCB. </w:t>
-      </w:r>
-      <w:r>
-        <w:t xml:space="preserve">Based on Silicon Labs’ Si4431 transceiver, </w:t>
-      </w:r>
-      <w:r>
-        <w:t>which has known flight heritage</w:t>
-      </w:r>
-      <w:r>
-        <w:t xml:space="preserve">, the module also contains BJT devices, a N-channel UHF </w:t>
-      </w:r>
-      <w:r>
-        <w:t>amplifier</w:t>
-      </w:r>
-      <w:r>
-        <w:t>, a SPDT switch,</w:t>
-      </w:r>
-      <w:r>
-        <w:t xml:space="preserve"> and an LDO [XX]. </w:t>
-      </w:r>
-      <w:r>
-        <w:t xml:space="preserve">Although the flight heritage demonstrates adequate </w:t>
-      </w:r>
-      <w:r>
-        <w:t xml:space="preserve">reliability for the </w:t>
-      </w:r>
-      <w:proofErr w:type="spellStart"/>
-      <w:r>
-        <w:t>Kicksat</w:t>
-      </w:r>
-      <w:proofErr w:type="spellEnd"/>
-      <w:r>
-        <w:t xml:space="preserve"> mission, PCB rework was performed to replace the </w:t>
-      </w:r>
-      <w:r>
-        <w:t xml:space="preserve">LDO and SPDT switch with </w:t>
-      </w:r>
-      <w:r>
-        <w:t xml:space="preserve">components </w:t>
-      </w:r>
-      <w:r>
-        <w:t xml:space="preserve">with better documented radiation tolerance. </w:t>
-      </w:r>
-    </w:p>
-    <w:p>
-      <w:pPr>
-        <w:spacing w:after="0"/>
-      </w:pPr>
-    </w:p>
-    <w:p>
-      <w:pPr>
-        <w:spacing w:after="0"/>
-        <w:rPr>
-          <w:u w:val="single"/>
-        </w:rPr>
-      </w:pPr>
-      <w:r>
         <w:rPr>
           <w:rFonts w:ascii="Calibri" w:eastAsia="Times New Roman" w:hAnsi="Calibri" w:cs="Calibri"/>
           <w:color w:val="000000"/>
           <w:u w:val="single"/>
         </w:rPr>
-        <w:t>TPS54226</w:t>
-      </w:r>
-    </w:p>
-    <w:p>
-      <w:pPr>
-        <w:spacing w:after="0"/>
-        <w:ind w:left="720"/>
-      </w:pPr>
-      <w:r>
-        <w:t xml:space="preserve">The TPS542XX family of </w:t>
-      </w:r>
-      <w:r>
-        <w:t xml:space="preserve">DC-DC converters from Texas Instruments </w:t>
-      </w:r>
-      <w:r>
-        <w:t>has been evaluated for TID and SEE tolerance by multiple researchers</w:t>
-      </w:r>
-      <w:r>
-        <w:t xml:space="preserve"> [XX – XX]. Specifically, </w:t>
-      </w:r>
-      <w:r>
-        <w:t xml:space="preserve">Cochran et al. reported </w:t>
-      </w:r>
-      <w:r>
-        <w:t xml:space="preserve">a TID tolerance of </w:t>
-      </w:r>
-      <w:r>
-        <w:softHyphen/>
-      </w:r>
-      <w:r>
-        <w:softHyphen/>
-      </w:r>
-      <w:r>
-        <w:softHyphen/>
-      </w:r>
-      <w:r>
-        <w:softHyphen/>
-      </w:r>
-      <w:r>
-        <w:t xml:space="preserve">15 – 20 </w:t>
-      </w:r>
-      <w:proofErr w:type="spellStart"/>
-      <w:r>
-        <w:t>krad</w:t>
-      </w:r>
-      <w:proofErr w:type="spellEnd"/>
-      <w:r>
-        <w:t>,</w:t>
-      </w:r>
-      <w:r>
-        <w:t xml:space="preserve"> and </w:t>
-      </w:r>
-      <w:r>
-        <w:t xml:space="preserve">Allen et al. reported </w:t>
-      </w:r>
-      <w:r>
-        <w:t xml:space="preserve">no destructive SEL events occurring on </w:t>
-      </w:r>
-      <w:r>
-        <w:t xml:space="preserve">devices </w:t>
-      </w:r>
-      <w:r>
-        <w:t xml:space="preserve">biased at 10V or less and </w:t>
-      </w:r>
-      <w:r>
-        <w:t>under a variety of temperature conditions. The efficiency of the TPS</w:t>
-      </w:r>
-      <w:r>
-        <w:t xml:space="preserve">54226 device coupled the device behavior in radiation environments </w:t>
-      </w:r>
-      <w:r>
-        <w:t xml:space="preserve">made it the most reliable choice for the </w:t>
-      </w:r>
-      <w:proofErr w:type="spellStart"/>
-      <w:r>
-        <w:t>Kicksat</w:t>
-      </w:r>
-      <w:proofErr w:type="spellEnd"/>
-      <w:r>
-        <w:t xml:space="preserve"> mission.</w:t>
-      </w:r>
-    </w:p>
-    <w:p>
-      <w:pPr>
-        <w:spacing w:after="0"/>
       </w:pPr>
     </w:p>
     <w:p>
@@ -3235,126 +3517,306 @@
           <w:color w:val="000000"/>
           <w:u w:val="single"/>
         </w:rPr>
-        <w:t>MR25H40</w:t>
-      </w:r>
-    </w:p>
-    <w:p>
-      <w:pPr>
-        <w:spacing w:after="0"/>
-        <w:ind w:left="720"/>
-      </w:pPr>
-      <w:r>
-        <w:t xml:space="preserve">The MR25H40 is a 4MB non-voltage memory device </w:t>
-      </w:r>
-      <w:r>
-        <w:t xml:space="preserve">constructed from </w:t>
-      </w:r>
-      <w:r>
-        <w:t>magnetoresistive</w:t>
-      </w:r>
-      <w:r>
-        <w:t xml:space="preserve"> memory </w:t>
-      </w:r>
-      <w:r>
-        <w:t xml:space="preserve">devices. </w:t>
-      </w:r>
-      <w:r>
-        <w:t xml:space="preserve">The </w:t>
-      </w:r>
-      <w:r>
-        <w:t>fundamental operation</w:t>
-      </w:r>
-      <w:r>
-        <w:t xml:space="preserve"> of </w:t>
-      </w:r>
-      <w:r>
-        <w:t xml:space="preserve">magnetoresistive memory makes it inherently more tolerant </w:t>
-      </w:r>
-      <w:r>
-        <w:t xml:space="preserve">to TID effects. </w:t>
-      </w:r>
-      <w:r>
-        <w:t xml:space="preserve">Cochran et al. reports a TID tolerance of 90 – 100 </w:t>
-      </w:r>
-      <w:proofErr w:type="spellStart"/>
-      <w:r>
-        <w:t>krad</w:t>
-      </w:r>
-      <w:proofErr w:type="spellEnd"/>
-      <w:r>
-        <w:t xml:space="preserve"> </w:t>
-      </w:r>
-      <w:r>
-        <w:t>during their 2007 work at Goddard Space Flight Center Radiation Effects Facility</w:t>
-      </w:r>
-      <w:r>
-        <w:t xml:space="preserve"> [XX]</w:t>
-      </w:r>
-      <w:r>
-        <w:t xml:space="preserve">. </w:t>
-      </w:r>
-      <w:r>
-        <w:t xml:space="preserve">Additionally, O’Bryan et al. was unable </w:t>
-      </w:r>
-      <w:r>
-        <w:t xml:space="preserve">to observe upsets in the device using 89 MeV and 189 MeV protons during </w:t>
-      </w:r>
-      <w:r>
-        <w:t>their 2007 work at the Indiana University Cyclotron Facility</w:t>
-      </w:r>
-      <w:r>
-        <w:t xml:space="preserve"> [XX]</w:t>
-      </w:r>
-      <w:r>
-        <w:t xml:space="preserve">. </w:t>
-      </w:r>
-    </w:p>
-    <w:p>
-      <w:pPr>
-        <w:spacing w:after="0"/>
-        <w:ind w:left="720"/>
-      </w:pPr>
-    </w:p>
-    <w:p>
-      <w:pPr>
-        <w:spacing w:after="0"/>
-        <w:ind w:left="720"/>
-      </w:pPr>
-      <w:r>
-        <w:t xml:space="preserve">The high radiation tolerance of the magnetic memory is used to store </w:t>
-      </w:r>
-      <w:r>
-        <w:t xml:space="preserve">mission-critical parameters that are periodically verified </w:t>
-      </w:r>
-      <w:r>
-        <w:t>and</w:t>
-      </w:r>
-      <w:r>
-        <w:t xml:space="preserve"> referenced during key mission </w:t>
-      </w:r>
-      <w:r>
-        <w:t>objectives such as Sprite deployment and configurational backups</w:t>
-      </w:r>
-      <w:r>
-        <w:t xml:space="preserve"> for the microprocessor.</w:t>
-      </w:r>
-    </w:p>
-    <w:p>
-      <w:pPr>
-        <w:spacing w:after="0"/>
-        <w:rPr>
-          <w:u w:val="single"/>
-        </w:rPr>
-      </w:pPr>
+        <w:t>TPS54226</w:t>
+      </w:r>
       <w:r>
         <w:rPr>
           <w:rFonts w:ascii="Calibri" w:eastAsia="Times New Roman" w:hAnsi="Calibri" w:cs="Calibri"/>
           <w:color w:val="000000"/>
           <w:u w:val="single"/>
         </w:rPr>
+        <w:t xml:space="preserve"> - Regulator</w:t>
+      </w:r>
+    </w:p>
+    <w:p>
+      <w:pPr>
+        <w:spacing w:after="0"/>
+        <w:ind w:left="720"/>
+      </w:pPr>
+      <w:r>
+        <w:t xml:space="preserve">The TPS542XX family of DC-DC converters from Texas Instruments has been evaluated for TID and SEE tolerance by multiple researchers [XX – XX]. Specifically, Cochran et al. reported a TID tolerance of </w:t>
+      </w:r>
+      <w:r>
+        <w:softHyphen/>
+      </w:r>
+      <w:r>
+        <w:softHyphen/>
+      </w:r>
+      <w:r>
+        <w:softHyphen/>
+      </w:r>
+      <w:r>
+        <w:softHyphen/>
+        <w:t xml:space="preserve">15 – 20 </w:t>
+      </w:r>
+      <w:proofErr w:type="spellStart"/>
+      <w:r>
+        <w:t>krad</w:t>
+      </w:r>
+      <w:proofErr w:type="spellEnd"/>
+      <w:r>
+        <w:t xml:space="preserve">, and Allen et al. reported no destructive SEL events occurring on devices biased at 10V or less and under a variety of temperature conditions. The efficiency of the TPS54226 device coupled the device behavior in radiation environments made it the most reliable choice for the </w:t>
+      </w:r>
+      <w:proofErr w:type="spellStart"/>
+      <w:r>
+        <w:t>Kicksat</w:t>
+      </w:r>
+      <w:proofErr w:type="spellEnd"/>
+      <w:r>
+        <w:t xml:space="preserve"> mission.</w:t>
+      </w:r>
+    </w:p>
+    <w:p>
+      <w:pPr>
+        <w:spacing w:after="0"/>
+      </w:pPr>
+    </w:p>
+    <w:p>
+      <w:pPr>
+        <w:spacing w:after="0"/>
+        <w:rPr>
+          <w:u w:val="single"/>
+        </w:rPr>
+      </w:pPr>
+      <w:r>
+        <w:rPr>
+          <w:u w:val="single"/>
+        </w:rPr>
+        <w:t>RFM23BP</w:t>
+      </w:r>
+      <w:r>
+        <w:rPr>
+          <w:u w:val="single"/>
+        </w:rPr>
+        <w:t xml:space="preserve"> – Radio Module</w:t>
+      </w:r>
+    </w:p>
+    <w:p>
+      <w:pPr>
+        <w:spacing w:after="0"/>
+        <w:ind w:left="720"/>
+      </w:pPr>
+      <w:r>
+        <w:t xml:space="preserve">The </w:t>
+      </w:r>
+      <w:proofErr w:type="spellStart"/>
+      <w:r>
+        <w:t>HopeRF</w:t>
+      </w:r>
+      <w:proofErr w:type="spellEnd"/>
+      <w:r>
+        <w:t xml:space="preserve"> RFM23BP module is a COTS radio </w:t>
+      </w:r>
+      <w:r>
+        <w:t xml:space="preserve">integrated onto a PCB. </w:t>
+      </w:r>
+      <w:r>
+        <w:t xml:space="preserve">Based on Silicon Labs’ Si4431 transceiver, </w:t>
+      </w:r>
+      <w:r>
+        <w:t>which has known flight heritage</w:t>
+      </w:r>
+      <w:r>
+        <w:t xml:space="preserve">, the module also contains BJT devices, a N-channel UHF </w:t>
+      </w:r>
+      <w:r>
+        <w:t>amplifier</w:t>
+      </w:r>
+      <w:r>
+        <w:t>, a SPDT switch,</w:t>
+      </w:r>
+      <w:r>
+        <w:t xml:space="preserve"> and an LDO [XX]. </w:t>
+      </w:r>
+      <w:r>
+        <w:t xml:space="preserve">Although the flight heritage demonstrates adequate </w:t>
+      </w:r>
+      <w:r>
+        <w:t xml:space="preserve">reliability for the </w:t>
+      </w:r>
+      <w:proofErr w:type="spellStart"/>
+      <w:r>
+        <w:t>Kicksat</w:t>
+      </w:r>
+      <w:proofErr w:type="spellEnd"/>
+      <w:r>
+        <w:t xml:space="preserve"> mission, PCB rework was performed to replace the </w:t>
+      </w:r>
+      <w:r>
+        <w:t xml:space="preserve">LDO and SPDT switch with </w:t>
+      </w:r>
+      <w:r>
+        <w:t xml:space="preserve">components </w:t>
+      </w:r>
+      <w:r>
+        <w:t xml:space="preserve">with better documented radiation tolerance. </w:t>
+      </w:r>
+    </w:p>
+    <w:p>
+      <w:pPr>
+        <w:spacing w:after="0"/>
+      </w:pPr>
+    </w:p>
+    <w:p>
+      <w:pPr>
+        <w:spacing w:after="0"/>
+      </w:pPr>
+    </w:p>
+    <w:p>
+      <w:pPr>
+        <w:spacing w:after="0"/>
+        <w:rPr>
+          <w:u w:val="single"/>
+        </w:rPr>
+      </w:pPr>
+      <w:r>
+        <w:rPr>
+          <w:rFonts w:ascii="Calibri" w:eastAsia="Times New Roman" w:hAnsi="Calibri" w:cs="Calibri"/>
+          <w:color w:val="000000"/>
+          <w:u w:val="single"/>
+        </w:rPr>
+        <w:t>MR25H40</w:t>
+      </w:r>
+      <w:r>
+        <w:rPr>
+          <w:rFonts w:ascii="Calibri" w:eastAsia="Times New Roman" w:hAnsi="Calibri" w:cs="Calibri"/>
+          <w:color w:val="000000"/>
+          <w:u w:val="single"/>
+        </w:rPr>
+        <w:t xml:space="preserve"> – Nonvolatile Memory</w:t>
+      </w:r>
+    </w:p>
+    <w:p>
+      <w:pPr>
+        <w:spacing w:after="0"/>
+        <w:ind w:left="720"/>
+      </w:pPr>
+      <w:r>
+        <w:t xml:space="preserve">The MR25H40 is a 4MB non-voltage memory device </w:t>
+      </w:r>
+      <w:r>
+        <w:t xml:space="preserve">constructed from </w:t>
+      </w:r>
+      <w:r>
+        <w:t>magnetoresistive</w:t>
+      </w:r>
+      <w:r>
+        <w:t xml:space="preserve"> memory </w:t>
+      </w:r>
+      <w:r>
+        <w:t xml:space="preserve">devices. </w:t>
+      </w:r>
+      <w:r>
+        <w:t xml:space="preserve">The </w:t>
+      </w:r>
+      <w:r>
+        <w:t>fundamental operation</w:t>
+      </w:r>
+      <w:r>
+        <w:t xml:space="preserve"> of </w:t>
+      </w:r>
+      <w:r>
+        <w:t xml:space="preserve">magnetoresistive memory makes it inherently more tolerant </w:t>
+      </w:r>
+      <w:r>
+        <w:t xml:space="preserve">to TID effects. </w:t>
+      </w:r>
+      <w:r>
+        <w:t xml:space="preserve">Cochran et al. reports a TID tolerance of 90 – 100 </w:t>
+      </w:r>
+      <w:proofErr w:type="spellStart"/>
+      <w:r>
+        <w:t>krad</w:t>
+      </w:r>
+      <w:proofErr w:type="spellEnd"/>
+      <w:r>
+        <w:t xml:space="preserve"> </w:t>
+      </w:r>
+      <w:r>
+        <w:t>during their 2007 work at Goddard Space Flight Center Radiation Effects Facility</w:t>
+      </w:r>
+      <w:r>
+        <w:t xml:space="preserve"> [XX]</w:t>
+      </w:r>
+      <w:r>
+        <w:t xml:space="preserve">. </w:t>
+      </w:r>
+      <w:r>
+        <w:t xml:space="preserve">Additionally, O’Bryan et al. was unable </w:t>
+      </w:r>
+      <w:r>
+        <w:t xml:space="preserve">to observe upsets in the device using 89 MeV and 189 MeV protons during </w:t>
+      </w:r>
+      <w:r>
+        <w:t>their 2007 work at the Indiana University Cyclotron Facility</w:t>
+      </w:r>
+      <w:r>
+        <w:t xml:space="preserve"> [XX]</w:t>
+      </w:r>
+      <w:r>
+        <w:t xml:space="preserve">. </w:t>
+      </w:r>
+    </w:p>
+    <w:p>
+      <w:pPr>
+        <w:spacing w:after="0"/>
+        <w:ind w:left="720"/>
+      </w:pPr>
+    </w:p>
+    <w:p>
+      <w:pPr>
+        <w:spacing w:after="0"/>
+        <w:ind w:left="720"/>
+      </w:pPr>
+      <w:r>
         <w:lastRenderedPageBreak/>
+        <w:t xml:space="preserve">The high radiation tolerance of the magnetic memory is used to store </w:t>
+      </w:r>
+      <w:r>
+        <w:t xml:space="preserve">mission-critical parameters that are periodically verified </w:t>
+      </w:r>
+      <w:r>
+        <w:t>and</w:t>
+      </w:r>
+      <w:r>
+        <w:t xml:space="preserve"> referenced during key mission </w:t>
+      </w:r>
+      <w:r>
+        <w:t>objectives such as Sprite deployment and configurational backups</w:t>
+      </w:r>
+      <w:r>
+        <w:t xml:space="preserve"> for the microprocessor.</w:t>
+      </w:r>
+    </w:p>
+    <w:p>
+      <w:pPr>
+        <w:spacing w:after="0"/>
+        <w:ind w:left="720"/>
+      </w:pPr>
+    </w:p>
+    <w:p>
+      <w:pPr>
+        <w:spacing w:after="0"/>
+        <w:rPr>
+          <w:u w:val="single"/>
+        </w:rPr>
+      </w:pPr>
+      <w:r>
+        <w:rPr>
+          <w:rFonts w:ascii="Calibri" w:eastAsia="Times New Roman" w:hAnsi="Calibri" w:cs="Calibri"/>
+          <w:color w:val="000000"/>
+          <w:u w:val="single"/>
+        </w:rPr>
         <w:t>ATSAMD21G-A</w:t>
       </w:r>
+      <w:r>
+        <w:rPr>
+          <w:rFonts w:ascii="Calibri" w:eastAsia="Times New Roman" w:hAnsi="Calibri" w:cs="Calibri"/>
+          <w:color w:val="000000"/>
+          <w:u w:val="single"/>
+        </w:rPr>
+        <w:t xml:space="preserve"> - Microprocessor</w:t>
+      </w:r>
     </w:p>
     <w:p>
       <w:pPr>
@@ -3427,19 +3889,7 @@
         <w:t xml:space="preserve"> the</w:t>
       </w:r>
       <w:r>
-        <w:t xml:space="preserve"> </w:t>
-      </w:r>
-      <w:r>
-        <w:t>MIL-STD883</w:t>
-      </w:r>
-      <w:r>
-        <w:t xml:space="preserve"> </w:t>
-      </w:r>
-      <w:r>
-        <w:t>1019.8 test method</w:t>
-      </w:r>
-      <w:r>
-        <w:t xml:space="preserve">, </w:t>
+        <w:t xml:space="preserve"> MIL-STD883 1019.8 test method, </w:t>
       </w:r>
       <w:r>
         <w:t xml:space="preserve">Cochran et al. reports </w:t>
@@ -3493,79 +3943,503 @@
         <w:spacing w:after="0"/>
         <w:ind w:left="720"/>
       </w:pPr>
-    </w:p>
-    <w:p>
-      <w:pPr>
-        <w:spacing w:after="0"/>
-        <w:ind w:left="720"/>
-      </w:pPr>
-      <w:r>
-        <w:t xml:space="preserve">The </w:t>
-      </w:r>
-      <w:r>
-        <w:t>ATSAMD21G</w:t>
-      </w:r>
-      <w:r>
-        <w:t xml:space="preserve"> was chosen for the </w:t>
-      </w:r>
-      <w:proofErr w:type="spellStart"/>
-      <w:r>
-        <w:t>Kicksat</w:t>
-      </w:r>
-      <w:proofErr w:type="spellEnd"/>
-      <w:r>
-        <w:t xml:space="preserve"> mission </w:t>
-      </w:r>
-      <w:r>
-        <w:t>because of its</w:t>
-      </w:r>
-      <w:r>
-        <w:t xml:space="preserve"> 32-bit ARM Cortex-</w:t>
-      </w:r>
-      <w:r>
-        <w:t>M0+</w:t>
-      </w:r>
-      <w:r>
-        <w:t xml:space="preserve"> architecture,</w:t>
-      </w:r>
-      <w:r>
-        <w:t xml:space="preserve"> </w:t>
-      </w:r>
-      <w:r>
-        <w:t>low power consumption</w:t>
-      </w:r>
-      <w:r>
-        <w:t>, and wide</w:t>
-      </w:r>
-      <w:r>
-        <w:t xml:space="preserve"> accessibility. </w:t>
-      </w:r>
-      <w:r>
-        <w:t xml:space="preserve">The </w:t>
-      </w:r>
-      <w:r>
-        <w:t xml:space="preserve">confidence level of the device to perform mission-critical duties </w:t>
-      </w:r>
-      <w:r>
-        <w:t>was enhanced in two ways:</w:t>
-      </w:r>
       <w:bookmarkStart w:id="0" w:name="_GoBack"/>
       <w:bookmarkEnd w:id="0"/>
     </w:p>
     <w:p>
       <w:pPr>
         <w:spacing w:after="0"/>
-      </w:pPr>
-    </w:p>
-    <w:p>
-      <w:pPr>
-        <w:spacing w:after="0"/>
-      </w:pPr>
-    </w:p>
-    <w:p>
-      <w:pPr>
-        <w:spacing w:after="0"/>
-      </w:pPr>
+        <w:ind w:left="720"/>
+      </w:pPr>
+      <w:r>
+        <w:t xml:space="preserve">The ATSAMD21G was chosen for the </w:t>
+      </w:r>
+      <w:proofErr w:type="spellStart"/>
+      <w:r>
+        <w:t>Kicksat</w:t>
+      </w:r>
+      <w:proofErr w:type="spellEnd"/>
+      <w:r>
+        <w:t xml:space="preserve"> mission </w:t>
+      </w:r>
+      <w:r>
+        <w:t>because of its</w:t>
+      </w:r>
+      <w:r>
+        <w:t xml:space="preserve"> 32-bit ARM Cortex-</w:t>
+      </w:r>
+      <w:r>
+        <w:t>M0+</w:t>
+      </w:r>
+      <w:r>
+        <w:t xml:space="preserve"> architecture,</w:t>
+      </w:r>
+      <w:r>
+        <w:t xml:space="preserve"> </w:t>
+      </w:r>
+      <w:r>
+        <w:t>low power consumption, and wide</w:t>
+      </w:r>
+      <w:r>
+        <w:t xml:space="preserve"> accessibility. </w:t>
+      </w:r>
+      <w:r>
+        <w:t xml:space="preserve">The </w:t>
+      </w:r>
+      <w:r>
+        <w:t xml:space="preserve">confidence level of the device to perform mission-critical duties </w:t>
+      </w:r>
+      <w:r>
+        <w:t>was enhanced</w:t>
+      </w:r>
+      <w:r>
+        <w:t xml:space="preserve"> as described in </w:t>
+      </w:r>
+      <w:r>
+        <w:t>the ______ section.</w:t>
+      </w:r>
+    </w:p>
+    <w:p>
+      <w:pPr>
+        <w:spacing w:after="0"/>
+        <w:rPr>
+          <w:rFonts w:ascii="Calibri" w:eastAsia="Times New Roman" w:hAnsi="Calibri" w:cs="Calibri"/>
+          <w:color w:val="000000"/>
+          <w:u w:val="single"/>
+        </w:rPr>
+      </w:pPr>
+    </w:p>
+    <w:p>
+      <w:pPr>
+        <w:spacing w:after="0"/>
+        <w:rPr>
+          <w:u w:val="single"/>
+        </w:rPr>
+      </w:pPr>
+      <w:r>
+        <w:rPr>
+          <w:rFonts w:ascii="Calibri" w:eastAsia="Times New Roman" w:hAnsi="Calibri" w:cs="Calibri"/>
+          <w:color w:val="000000"/>
+          <w:u w:val="single"/>
+        </w:rPr>
+        <w:t>PE014006</w:t>
+      </w:r>
+      <w:r>
+        <w:rPr>
+          <w:rFonts w:ascii="Calibri" w:eastAsia="Times New Roman" w:hAnsi="Calibri" w:cs="Calibri"/>
+          <w:color w:val="000000"/>
+          <w:u w:val="single"/>
+        </w:rPr>
+        <w:t xml:space="preserve"> – Mechanical Relay</w:t>
+      </w:r>
+    </w:p>
+    <w:p>
+      <w:pPr>
+        <w:spacing w:after="0"/>
+        <w:ind w:left="720"/>
+      </w:pPr>
+      <w:r>
+        <w:t xml:space="preserve">The PE014006 relay </w:t>
+      </w:r>
+      <w:r>
+        <w:t xml:space="preserve">was added to the design to provide an additional layer of protection from premature </w:t>
+      </w:r>
+      <w:r>
+        <w:t>Sprite deployment</w:t>
+      </w:r>
+      <w:r>
+        <w:t>.</w:t>
+      </w:r>
+      <w:r>
+        <w:t xml:space="preserve"> </w:t>
+      </w:r>
+      <w:r>
+        <w:t xml:space="preserve">The power relay is inherently a mechanical device that can only be engaged </w:t>
+      </w:r>
+      <w:r>
+        <w:t xml:space="preserve">when enough current is driven across the input terminals to actuate a mechanical switch. It therefore </w:t>
+      </w:r>
+      <w:r>
+        <w:t xml:space="preserve">is not susceptible to </w:t>
+      </w:r>
+      <w:r>
+        <w:t>TID degradation</w:t>
+      </w:r>
+      <w:r>
+        <w:t xml:space="preserve">. The construction of the device employs a large isolation distance which also </w:t>
+      </w:r>
+      <w:r>
+        <w:t>protects the relay from SEE-actuated events.</w:t>
+      </w:r>
+    </w:p>
+    <w:p>
+      <w:pPr>
+        <w:spacing w:after="0"/>
+      </w:pPr>
+    </w:p>
+    <w:p>
+      <w:pPr>
+        <w:spacing w:after="0"/>
+        <w:rPr>
+          <w:b/>
+          <w:sz w:val="28"/>
+        </w:rPr>
+      </w:pPr>
+      <w:r>
+        <w:rPr>
+          <w:b/>
+          <w:sz w:val="28"/>
+        </w:rPr>
+        <w:t>Sprite Deployment Scheme</w:t>
+      </w:r>
+    </w:p>
+    <w:p>
+      <w:pPr>
+        <w:spacing w:after="0"/>
+      </w:pPr>
+      <w:r>
+        <w:rPr>
+          <w:noProof/>
+        </w:rPr>
+        <w:drawing>
+          <wp:anchor distT="0" distB="0" distL="114300" distR="114300" simplePos="0" relativeHeight="251658240" behindDoc="1" locked="0" layoutInCell="1" allowOverlap="1" wp14:anchorId="7590C8E7" wp14:editId="371CBD97">
+            <wp:simplePos x="0" y="0"/>
+            <wp:positionH relativeFrom="margin">
+              <wp:align>center</wp:align>
+            </wp:positionH>
+            <wp:positionV relativeFrom="paragraph">
+              <wp:posOffset>130810</wp:posOffset>
+            </wp:positionV>
+            <wp:extent cx="6416620" cy="3962400"/>
+            <wp:effectExtent l="0" t="0" r="3810" b="0"/>
+            <wp:wrapNone/>
+            <wp:docPr id="1" name="Picture 1"/>
+            <wp:cNvGraphicFramePr>
+              <a:graphicFrameLocks xmlns:a="http://schemas.openxmlformats.org/drawingml/2006/main" noChangeAspect="1"/>
+            </wp:cNvGraphicFramePr>
+            <a:graphic xmlns:a="http://schemas.openxmlformats.org/drawingml/2006/main">
+              <a:graphicData uri="http://schemas.openxmlformats.org/drawingml/2006/picture">
+                <pic:pic xmlns:pic="http://schemas.openxmlformats.org/drawingml/2006/picture">
+                  <pic:nvPicPr>
+                    <pic:cNvPr id="1" name=""/>
+                    <pic:cNvPicPr/>
+                  </pic:nvPicPr>
+                  <pic:blipFill>
+                    <a:blip r:embed="rId5" cstate="print">
+                      <a:extLst>
+                        <a:ext uri="{28A0092B-C50C-407E-A947-70E740481C1C}">
+                          <a14:useLocalDpi xmlns:a14="http://schemas.microsoft.com/office/drawing/2010/main" val="0"/>
+                        </a:ext>
+                      </a:extLst>
+                    </a:blip>
+                    <a:stretch>
+                      <a:fillRect/>
+                    </a:stretch>
+                  </pic:blipFill>
+                  <pic:spPr>
+                    <a:xfrm>
+                      <a:off x="0" y="0"/>
+                      <a:ext cx="6416620" cy="3962400"/>
+                    </a:xfrm>
+                    <a:prstGeom prst="rect">
+                      <a:avLst/>
+                    </a:prstGeom>
+                  </pic:spPr>
+                </pic:pic>
+              </a:graphicData>
+            </a:graphic>
+            <wp14:sizeRelH relativeFrom="margin">
+              <wp14:pctWidth>0</wp14:pctWidth>
+            </wp14:sizeRelH>
+            <wp14:sizeRelV relativeFrom="margin">
+              <wp14:pctHeight>0</wp14:pctHeight>
+            </wp14:sizeRelV>
+          </wp:anchor>
+        </w:drawing>
+      </w:r>
+    </w:p>
+    <w:p>
+      <w:pPr>
+        <w:spacing w:after="0"/>
+      </w:pPr>
+    </w:p>
+    <w:p>
+      <w:pPr>
+        <w:spacing w:after="0"/>
+      </w:pPr>
+    </w:p>
+    <w:p>
+      <w:pPr>
+        <w:spacing w:after="0"/>
+      </w:pPr>
+    </w:p>
+    <w:p>
+      <w:pPr>
+        <w:spacing w:after="0"/>
+        <w:rPr>
+          <w:b/>
+          <w:sz w:val="28"/>
+        </w:rPr>
+      </w:pPr>
+    </w:p>
+    <w:p>
+      <w:pPr>
+        <w:spacing w:after="0"/>
+        <w:rPr>
+          <w:b/>
+          <w:sz w:val="28"/>
+        </w:rPr>
+      </w:pPr>
+    </w:p>
+    <w:p>
+      <w:pPr>
+        <w:spacing w:after="0"/>
+        <w:rPr>
+          <w:b/>
+          <w:sz w:val="28"/>
+        </w:rPr>
+      </w:pPr>
+    </w:p>
+    <w:p>
+      <w:pPr>
+        <w:spacing w:after="0"/>
+        <w:rPr>
+          <w:b/>
+          <w:sz w:val="28"/>
+        </w:rPr>
+      </w:pPr>
+    </w:p>
+    <w:p>
+      <w:pPr>
+        <w:spacing w:after="0"/>
+        <w:rPr>
+          <w:b/>
+          <w:sz w:val="28"/>
+        </w:rPr>
+      </w:pPr>
+    </w:p>
+    <w:p>
+      <w:pPr>
+        <w:spacing w:after="0"/>
+        <w:rPr>
+          <w:b/>
+          <w:sz w:val="28"/>
+        </w:rPr>
+      </w:pPr>
+    </w:p>
+    <w:p>
+      <w:pPr>
+        <w:spacing w:after="0"/>
+        <w:rPr>
+          <w:b/>
+          <w:sz w:val="28"/>
+        </w:rPr>
+      </w:pPr>
+    </w:p>
+    <w:p>
+      <w:pPr>
+        <w:spacing w:after="0"/>
+        <w:rPr>
+          <w:b/>
+          <w:sz w:val="28"/>
+        </w:rPr>
+      </w:pPr>
+    </w:p>
+    <w:p>
+      <w:pPr>
+        <w:spacing w:after="0"/>
+        <w:rPr>
+          <w:b/>
+          <w:sz w:val="28"/>
+        </w:rPr>
+      </w:pPr>
+    </w:p>
+    <w:p>
+      <w:pPr>
+        <w:spacing w:after="0"/>
+        <w:rPr>
+          <w:b/>
+          <w:sz w:val="28"/>
+        </w:rPr>
+      </w:pPr>
+    </w:p>
+    <w:p>
+      <w:pPr>
+        <w:spacing w:after="0"/>
+        <w:rPr>
+          <w:b/>
+          <w:sz w:val="28"/>
+        </w:rPr>
+      </w:pPr>
+    </w:p>
+    <w:p>
+      <w:pPr>
+        <w:spacing w:after="0"/>
+        <w:rPr>
+          <w:b/>
+          <w:sz w:val="28"/>
+        </w:rPr>
+      </w:pPr>
+    </w:p>
+    <w:p>
+      <w:pPr>
+        <w:spacing w:after="0"/>
+        <w:rPr>
+          <w:b/>
+          <w:sz w:val="28"/>
+        </w:rPr>
+      </w:pPr>
+    </w:p>
+    <w:p>
+      <w:pPr>
+        <w:spacing w:after="0"/>
+        <w:rPr>
+          <w:b/>
+          <w:sz w:val="28"/>
+        </w:rPr>
+      </w:pPr>
+    </w:p>
+    <w:p>
+      <w:pPr>
+        <w:spacing w:after="0"/>
+        <w:rPr>
+          <w:b/>
+          <w:sz w:val="28"/>
+        </w:rPr>
+      </w:pPr>
+    </w:p>
+    <w:p>
+      <w:pPr>
+        <w:spacing w:after="0"/>
+        <w:rPr>
+          <w:b/>
+          <w:sz w:val="28"/>
+        </w:rPr>
+      </w:pPr>
+    </w:p>
+    <w:p>
+      <w:pPr>
+        <w:spacing w:after="0"/>
+        <w:rPr>
+          <w:b/>
+          <w:sz w:val="28"/>
+        </w:rPr>
+      </w:pPr>
+    </w:p>
+    <w:p>
+      <w:pPr>
+        <w:spacing w:after="0"/>
+        <w:rPr>
+          <w:b/>
+          <w:sz w:val="28"/>
+        </w:rPr>
+      </w:pPr>
+    </w:p>
+    <w:p>
+      <w:pPr>
+        <w:spacing w:after="0"/>
+        <w:rPr>
+          <w:b/>
+          <w:sz w:val="28"/>
+        </w:rPr>
+      </w:pPr>
+    </w:p>
+    <w:p>
+      <w:pPr>
+        <w:spacing w:after="0"/>
+        <w:rPr>
+          <w:b/>
+          <w:sz w:val="28"/>
+        </w:rPr>
+      </w:pPr>
+    </w:p>
+    <w:p>
+      <w:pPr>
+        <w:spacing w:after="0"/>
+        <w:rPr>
+          <w:b/>
+          <w:sz w:val="28"/>
+        </w:rPr>
+      </w:pPr>
+    </w:p>
+    <w:p>
+      <w:pPr>
+        <w:spacing w:after="0"/>
+        <w:rPr>
+          <w:b/>
+          <w:sz w:val="28"/>
+        </w:rPr>
+      </w:pPr>
+    </w:p>
+    <w:p>
+      <w:pPr>
+        <w:spacing w:after="0"/>
+        <w:rPr>
+          <w:b/>
+          <w:sz w:val="28"/>
+        </w:rPr>
+      </w:pPr>
+    </w:p>
+    <w:p>
+      <w:pPr>
+        <w:spacing w:after="0"/>
+        <w:rPr>
+          <w:b/>
+          <w:sz w:val="28"/>
+        </w:rPr>
+      </w:pPr>
+    </w:p>
+    <w:p>
+      <w:pPr>
+        <w:spacing w:after="0"/>
+        <w:rPr>
+          <w:b/>
+          <w:sz w:val="28"/>
+        </w:rPr>
+      </w:pPr>
+    </w:p>
+    <w:p>
+      <w:pPr>
+        <w:spacing w:after="0"/>
+        <w:rPr>
+          <w:b/>
+          <w:sz w:val="28"/>
+        </w:rPr>
+      </w:pPr>
+    </w:p>
+    <w:p>
+      <w:pPr>
+        <w:spacing w:after="0"/>
+        <w:rPr>
+          <w:b/>
+          <w:sz w:val="28"/>
+        </w:rPr>
+      </w:pPr>
+    </w:p>
+    <w:p>
+      <w:pPr>
+        <w:spacing w:after="0"/>
+        <w:rPr>
+          <w:b/>
+          <w:sz w:val="28"/>
+        </w:rPr>
+      </w:pPr>
+    </w:p>
+    <w:p>
+      <w:pPr>
+        <w:spacing w:after="0"/>
+        <w:rPr>
+          <w:b/>
+          <w:sz w:val="28"/>
+        </w:rPr>
+      </w:pPr>
+      <w:r>
+        <w:rPr>
+          <w:b/>
+          <w:sz w:val="28"/>
+        </w:rPr>
+        <w:t>References:</w:t>
+      </w:r>
     </w:p>
     <w:p>
       <w:pPr>
@@ -3575,25 +4449,105 @@
         <w:t>K. Aaron et al., “</w:t>
       </w:r>
       <w:r>
-        <w:t>Compendium of Recent Total Ionizing Dose</w:t>
-      </w:r>
+        <w:t xml:space="preserve">Compendium of Recent Total Ionizing Dose Test Results Conducted by the Jet Propulsion Laboratory from 2003 through 2009,” </w:t>
+      </w:r>
+      <w:r>
+        <w:rPr>
+          <w:i/>
+        </w:rPr>
+        <w:t>IEEE Radiation Effects Data Workshop</w:t>
+      </w:r>
+      <w:r>
+        <w:t>, 2009.</w:t>
+      </w:r>
+    </w:p>
+    <w:p>
+      <w:pPr>
+        <w:spacing w:after="0"/>
+      </w:pPr>
       <w:r>
         <w:t xml:space="preserve"> </w:t>
       </w:r>
-      <w:r>
-        <w:t xml:space="preserve">Test Results Conducted by the Jet </w:t>
-      </w:r>
-      <w:r>
-        <w:t>P</w:t>
-      </w:r>
-      <w:r>
-        <w:t>ropulsion</w:t>
-      </w:r>
-      <w:r>
-        <w:t xml:space="preserve"> </w:t>
-      </w:r>
-      <w:r>
-        <w:t>Laboratory from 2003 through 2009</w:t>
+    </w:p>
+    <w:p>
+      <w:pPr>
+        <w:spacing w:after="0"/>
+      </w:pPr>
+      <w:r>
+        <w:t xml:space="preserve">G. Allen, “Compendium of Test Results </w:t>
+      </w:r>
+      <w:r>
+        <w:t xml:space="preserve">of Single Event Effects </w:t>
+      </w:r>
+      <w:r>
+        <w:t xml:space="preserve">Conducted by the Jet Propulsion Laboratory,” </w:t>
+      </w:r>
+      <w:r>
+        <w:rPr>
+          <w:i/>
+        </w:rPr>
+        <w:t>IEEE Radiation Effects Data Workshop</w:t>
+      </w:r>
+      <w:r>
+        <w:t>, 200</w:t>
+      </w:r>
+      <w:r>
+        <w:t>8</w:t>
+      </w:r>
+      <w:r>
+        <w:t>.</w:t>
+      </w:r>
+    </w:p>
+    <w:p>
+      <w:pPr>
+        <w:spacing w:after="0"/>
+      </w:pPr>
+    </w:p>
+    <w:p>
+      <w:pPr>
+        <w:spacing w:after="0"/>
+      </w:pPr>
+      <w:r>
+        <w:t xml:space="preserve">D. </w:t>
+      </w:r>
+      <w:r>
+        <w:t>Cochran</w:t>
+      </w:r>
+      <w:r>
+        <w:t xml:space="preserve"> et al., “Total Ionizing Dose and Displacement Damage Compendium of Candidate Spacecraft Electronics for NASA,” </w:t>
+      </w:r>
+      <w:r>
+        <w:rPr>
+          <w:i/>
+        </w:rPr>
+        <w:t>IEEE Radiation Effects Data Workshop</w:t>
+      </w:r>
+      <w:r>
+        <w:t>, 2009.</w:t>
+      </w:r>
+    </w:p>
+    <w:p>
+      <w:pPr>
+        <w:spacing w:after="0"/>
+      </w:pPr>
+    </w:p>
+    <w:p>
+      <w:pPr>
+        <w:spacing w:after="0"/>
+      </w:pPr>
+      <w:r>
+        <w:t>G. Allen et al., “</w:t>
+      </w:r>
+      <w:r>
+        <w:t xml:space="preserve">Heavy Ion Induced Single-Event </w:t>
+      </w:r>
+      <w:proofErr w:type="spellStart"/>
+      <w:r>
+        <w:t>Latchup</w:t>
+      </w:r>
+      <w:proofErr w:type="spellEnd"/>
+      <w:r>
+        <w:t xml:space="preserve"> Screening of Integrated Circuits Using Commercial Off-the-Shelf Evaluation Boards</w:t>
       </w:r>
       <w:r>
         <w:t xml:space="preserve">,” </w:t>
@@ -3605,32 +4559,26 @@
         <w:t>IEEE Radiation Effects Data Workshop</w:t>
       </w:r>
       <w:r>
-        <w:t>, 2009.</w:t>
-      </w:r>
-    </w:p>
-    <w:p>
-      <w:pPr>
-        <w:spacing w:after="0"/>
-      </w:pPr>
-      <w:r>
-        <w:t xml:space="preserve"> </w:t>
-      </w:r>
-    </w:p>
-    <w:p>
-      <w:pPr>
-        <w:spacing w:after="0"/>
-      </w:pPr>
-      <w:r>
-        <w:t>G. Allen</w:t>
-      </w:r>
-      <w:r>
-        <w:t xml:space="preserve">, “Compendium of Test Results </w:t>
-      </w:r>
-      <w:r>
-        <w:t xml:space="preserve">of Single Event Effects </w:t>
-      </w:r>
-      <w:r>
-        <w:t xml:space="preserve">Conducted by the Jet Propulsion Laboratory,” </w:t>
+        <w:t>, 20</w:t>
+      </w:r>
+      <w:r>
+        <w:t>16</w:t>
+      </w:r>
+      <w:r>
+        <w:t>.</w:t>
+      </w:r>
+    </w:p>
+    <w:p>
+      <w:pPr>
+        <w:spacing w:after="0"/>
+      </w:pPr>
+    </w:p>
+    <w:p>
+      <w:pPr>
+        <w:spacing w:after="0"/>
+      </w:pPr>
+      <w:r>
+        <w:t xml:space="preserve">D. Cochran et al., “Compendium of Recent Total Ionizing Dose Results for Candidate Spacecraft Electronics for NASA,” </w:t>
       </w:r>
       <w:r>
         <w:rPr>
@@ -3639,149 +4587,6 @@
         <w:t>IEEE Radiation Effects Data Workshop</w:t>
       </w:r>
       <w:r>
-        <w:t>, 200</w:t>
-      </w:r>
-      <w:r>
-        <w:t>8</w:t>
-      </w:r>
-      <w:r>
-        <w:t>.</w:t>
-      </w:r>
-    </w:p>
-    <w:p>
-      <w:pPr>
-        <w:spacing w:after="0"/>
-      </w:pPr>
-    </w:p>
-    <w:p>
-      <w:pPr>
-        <w:spacing w:after="0"/>
-      </w:pPr>
-      <w:r>
-        <w:t xml:space="preserve">D. </w:t>
-      </w:r>
-      <w:r>
-        <w:t>Cochran</w:t>
-      </w:r>
-      <w:r>
-        <w:t xml:space="preserve"> et al., “</w:t>
-      </w:r>
-      <w:r>
-        <w:t>Total Ionizing Dose and Displacement Damage Compendium of Candidate</w:t>
-      </w:r>
-      <w:r>
-        <w:t xml:space="preserve"> </w:t>
-      </w:r>
-      <w:r>
-        <w:t>Spacecraft Electronics for NASA</w:t>
-      </w:r>
-      <w:r>
-        <w:t xml:space="preserve">,” </w:t>
-      </w:r>
-      <w:r>
-        <w:rPr>
-          <w:i/>
-        </w:rPr>
-        <w:t>IEEE Radiation Effects Data Workshop</w:t>
-      </w:r>
-      <w:r>
-        <w:t>, 2009.</w:t>
-      </w:r>
-    </w:p>
-    <w:p>
-      <w:pPr>
-        <w:spacing w:after="0"/>
-      </w:pPr>
-    </w:p>
-    <w:p>
-      <w:pPr>
-        <w:spacing w:after="0"/>
-      </w:pPr>
-      <w:r>
-        <w:t>G. Allen</w:t>
-      </w:r>
-      <w:r>
-        <w:t xml:space="preserve"> et al.,</w:t>
-      </w:r>
-      <w:r>
-        <w:t xml:space="preserve"> “</w:t>
-      </w:r>
-      <w:r>
-        <w:t xml:space="preserve">Heavy Ion Induced Single-Event </w:t>
-      </w:r>
-      <w:proofErr w:type="spellStart"/>
-      <w:r>
-        <w:t>Latchup</w:t>
-      </w:r>
-      <w:proofErr w:type="spellEnd"/>
-      <w:r>
-        <w:t xml:space="preserve"> </w:t>
-      </w:r>
-      <w:r>
-        <w:t>Screening of Integrated Circuits Using</w:t>
-      </w:r>
-      <w:r>
-        <w:t xml:space="preserve"> </w:t>
-      </w:r>
-      <w:r>
-        <w:t>Commercial Off-the-Shelf Evaluation Boards</w:t>
-      </w:r>
-      <w:r>
-        <w:t xml:space="preserve">,” </w:t>
-      </w:r>
-      <w:r>
-        <w:rPr>
-          <w:i/>
-        </w:rPr>
-        <w:t>IEEE Radiation Effects Data Workshop</w:t>
-      </w:r>
-      <w:r>
-        <w:t>, 20</w:t>
-      </w:r>
-      <w:r>
-        <w:t>16</w:t>
-      </w:r>
-      <w:r>
-        <w:t>.</w:t>
-      </w:r>
-    </w:p>
-    <w:p>
-      <w:pPr>
-        <w:spacing w:after="0"/>
-      </w:pPr>
-    </w:p>
-    <w:p>
-      <w:pPr>
-        <w:spacing w:after="0"/>
-      </w:pPr>
-      <w:r>
-        <w:t>D. Cochran et al., “Compendium of Recent Total Ionizing Dose</w:t>
-      </w:r>
-      <w:r>
-        <w:t xml:space="preserve"> </w:t>
-      </w:r>
-      <w:r>
-        <w:t>Results for Candidate Spacecraft</w:t>
-      </w:r>
-      <w:r>
-        <w:t xml:space="preserve"> </w:t>
-      </w:r>
-      <w:r>
-        <w:t>Electronics</w:t>
-      </w:r>
-      <w:r>
-        <w:t xml:space="preserve"> </w:t>
-      </w:r>
-      <w:r>
-        <w:t xml:space="preserve">for NASA,” </w:t>
-      </w:r>
-      <w:r>
-        <w:rPr>
-          <w:i/>
-        </w:rPr>
-        <w:t>IEEE Radiation Effects Data Workshop</w:t>
-      </w:r>
-      <w:r>
         <w:t>, 2008.</w:t>
       </w:r>
     </w:p>
@@ -3795,10 +4600,7 @@
         <w:spacing w:after="0"/>
       </w:pPr>
       <w:r>
-        <w:t>O’Bryan</w:t>
-      </w:r>
-      <w:r>
-        <w:t xml:space="preserve"> et al., “Compendium of Recent Single Event Effects Results for Candidate Spacecraft Electronics for NASA,” </w:t>
+        <w:t xml:space="preserve">O’Bryan et al., “Compendium of Recent Single Event Effects Results for Candidate Spacecraft Electronics for NASA,” </w:t>
       </w:r>
       <w:r>
         <w:rPr>

</xml_diff>